<commit_message>
New updates - Sort of first final draft
</commit_message>
<xml_diff>
--- a/Kamatchi_Profile.docx
+++ b/Kamatchi_Profile.docx
@@ -15,8 +15,8 @@
         <w:tblLook w:val="05E0" w:firstRow="1" w:lastRow="1" w:firstColumn="1" w:lastColumn="1" w:noHBand="0" w:noVBand="1"/>
       </w:tblPr>
       <w:tblGrid>
-        <w:gridCol w:w="3686"/>
-        <w:gridCol w:w="8560"/>
+        <w:gridCol w:w="3828"/>
+        <w:gridCol w:w="8418"/>
       </w:tblGrid>
       <w:tr>
         <w:trPr>
@@ -25,7 +25,7 @@
         </w:trPr>
         <w:tc>
           <w:tcPr>
-            <w:tcW w:w="3686" w:type="dxa"/>
+            <w:tcW w:w="3828" w:type="dxa"/>
             <w:shd w:val="clear" w:color="auto" w:fill="195082"/>
             <w:tcMar>
               <w:top w:w="300" w:type="dxa"/>
@@ -37,23 +37,12 @@
           </w:tcPr>
           <w:p>
             <w:pPr>
-              <w:pStyle w:val="Heading1"/>
-              <w:rPr>
-                <w:rStyle w:val="divdocumentleft-box"/>
-                <w:rFonts w:ascii="Century Gothic" w:eastAsia="Century Gothic" w:hAnsi="Century Gothic" w:cs="Century Gothic"/>
-                <w:sz w:val="14"/>
-                <w:szCs w:val="14"/>
-                <w:shd w:val="clear" w:color="auto" w:fill="auto"/>
-              </w:rPr>
-            </w:pPr>
-          </w:p>
-          <w:p>
-            <w:pPr>
               <w:pStyle w:val="divdocumentname"/>
               <w:pBdr>
                 <w:bottom w:val="none" w:sz="0" w:space="0" w:color="auto"/>
               </w:pBdr>
-              <w:ind w:left="300"/>
+              <w:spacing w:before="240" w:line="240" w:lineRule="auto"/>
+              <w:ind w:left="284"/>
               <w:rPr>
                 <w:rStyle w:val="span"/>
                 <w:rFonts w:ascii="Century Gothic" w:eastAsia="Century Gothic" w:hAnsi="Century Gothic" w:cs="Century Gothic"/>
@@ -107,10 +96,12 @@
                 <w:bottom w:val="none" w:sz="0" w:space="0" w:color="auto"/>
               </w:pBdr>
               <w:spacing w:line="240" w:lineRule="auto"/>
-              <w:ind w:left="300"/>
-              <w:rPr>
-                <w:rStyle w:val="divdocumentleft-box"/>
-                <w:rFonts w:ascii="Century Gothic" w:eastAsia="Century Gothic" w:hAnsi="Century Gothic" w:cs="Century Gothic"/>
+              <w:ind w:left="284"/>
+              <w:rPr>
+                <w:rStyle w:val="divdocumentleft-box"/>
+                <w:rFonts w:ascii="Century Gothic" w:eastAsia="Century Gothic" w:hAnsi="Century Gothic" w:cs="Century Gothic"/>
+                <w:b w:val="0"/>
+                <w:bCs w:val="0"/>
                 <w:sz w:val="24"/>
                 <w:szCs w:val="24"/>
                 <w:shd w:val="clear" w:color="auto" w:fill="auto"/>
@@ -120,6 +111,8 @@
               <w:rPr>
                 <w:rStyle w:val="span"/>
                 <w:rFonts w:ascii="Century Gothic" w:eastAsia="Century Gothic" w:hAnsi="Century Gothic" w:cs="Century Gothic"/>
+                <w:b w:val="0"/>
+                <w:bCs w:val="0"/>
                 <w:sz w:val="24"/>
                 <w:szCs w:val="24"/>
               </w:rPr>
@@ -129,6 +122,8 @@
               <w:rPr>
                 <w:rStyle w:val="span"/>
                 <w:rFonts w:ascii="Century Gothic" w:eastAsia="Century Gothic" w:hAnsi="Century Gothic" w:cs="Century Gothic"/>
+                <w:b w:val="0"/>
+                <w:bCs w:val="0"/>
                 <w:sz w:val="24"/>
                 <w:szCs w:val="24"/>
               </w:rPr>
@@ -138,6 +133,8 @@
               <w:rPr>
                 <w:rStyle w:val="span"/>
                 <w:rFonts w:eastAsia="Century Gothic"/>
+                <w:b w:val="0"/>
+                <w:bCs w:val="0"/>
                 <w:sz w:val="24"/>
                 <w:szCs w:val="24"/>
               </w:rPr>
@@ -147,6 +144,8 @@
               <w:rPr>
                 <w:rStyle w:val="span"/>
                 <w:rFonts w:ascii="Century Gothic" w:eastAsia="Century Gothic" w:hAnsi="Century Gothic" w:cs="Century Gothic"/>
+                <w:b w:val="0"/>
+                <w:bCs w:val="0"/>
                 <w:sz w:val="24"/>
                 <w:szCs w:val="24"/>
               </w:rPr>
@@ -188,7 +187,7 @@
               <w:tblLook w:val="05E0" w:firstRow="1" w:lastRow="1" w:firstColumn="1" w:lastColumn="1" w:noHBand="0" w:noVBand="1"/>
             </w:tblPr>
             <w:tblGrid>
-              <w:gridCol w:w="3686"/>
+              <w:gridCol w:w="3828"/>
             </w:tblGrid>
             <w:tr>
               <w:trPr>
@@ -262,8 +261,12 @@
           <w:p>
             <w:pPr>
               <w:pStyle w:val="txtBold"/>
+              <w:numPr>
+                <w:ilvl w:val="0"/>
+                <w:numId w:val="13"/>
+              </w:numPr>
               <w:spacing w:before="100" w:line="360" w:lineRule="atLeast"/>
-              <w:ind w:left="300" w:right="300"/>
+              <w:ind w:left="567" w:right="300"/>
               <w:rPr>
                 <w:rStyle w:val="divdocumentleft-box"/>
                 <w:rFonts w:ascii="Century Gothic" w:eastAsia="Century Gothic" w:hAnsi="Century Gothic" w:cs="Century Gothic"/>
@@ -281,13 +284,25 @@
                 <w:shd w:val="clear" w:color="auto" w:fill="auto"/>
               </w:rPr>
               <w:t xml:space="preserve">Phone </w:t>
+            </w:r>
+            <w:r>
+              <w:rPr>
+                <w:rStyle w:val="divdocumentleft-box"/>
+                <w:rFonts w:ascii="Century Gothic" w:eastAsia="Century Gothic" w:hAnsi="Century Gothic" w:cs="Century Gothic"/>
+                <w:b w:val="0"/>
+                <w:bCs w:val="0"/>
+                <w:sz w:val="22"/>
+                <w:szCs w:val="22"/>
+                <w:shd w:val="clear" w:color="auto" w:fill="auto"/>
+              </w:rPr>
+              <w:t>–</w:t>
             </w:r>
           </w:p>
           <w:p>
             <w:pPr>
               <w:pStyle w:val="div"/>
               <w:spacing w:line="360" w:lineRule="atLeast"/>
-              <w:ind w:left="300" w:right="300"/>
+              <w:ind w:left="567" w:right="300"/>
               <w:rPr>
                 <w:rStyle w:val="divdocumentleft-box"/>
                 <w:rFonts w:ascii="Century Gothic" w:eastAsia="Century Gothic" w:hAnsi="Century Gothic" w:cs="Century Gothic"/>
@@ -355,30 +370,162 @@
                 <w:szCs w:val="22"/>
               </w:rPr>
               <w:t>9404</w:t>
+            </w:r>
+          </w:p>
+          <w:p>
+            <w:pPr>
+              <w:pStyle w:val="txtBold"/>
+              <w:numPr>
+                <w:ilvl w:val="0"/>
+                <w:numId w:val="13"/>
+              </w:numPr>
+              <w:spacing w:before="100" w:line="360" w:lineRule="atLeast"/>
+              <w:ind w:left="567" w:right="300"/>
+              <w:rPr>
+                <w:rStyle w:val="divdocumentleft-box"/>
+                <w:rFonts w:ascii="Century Gothic" w:eastAsia="Century Gothic" w:hAnsi="Century Gothic" w:cs="Century Gothic"/>
+                <w:sz w:val="22"/>
+                <w:szCs w:val="22"/>
+                <w:shd w:val="clear" w:color="auto" w:fill="auto"/>
+              </w:rPr>
+            </w:pPr>
+            <w:r>
+              <w:rPr>
+                <w:rStyle w:val="divdocumentleft-box"/>
+                <w:rFonts w:ascii="Century Gothic" w:eastAsia="Century Gothic" w:hAnsi="Century Gothic" w:cs="Century Gothic"/>
+                <w:sz w:val="22"/>
+                <w:szCs w:val="22"/>
+                <w:shd w:val="clear" w:color="auto" w:fill="auto"/>
+              </w:rPr>
+              <w:t xml:space="preserve">E-mail </w:t>
+            </w:r>
+            <w:r>
+              <w:rPr>
+                <w:rStyle w:val="divdocumentleft-box"/>
+                <w:rFonts w:ascii="Century Gothic" w:eastAsia="Century Gothic" w:hAnsi="Century Gothic" w:cs="Century Gothic"/>
+                <w:b w:val="0"/>
+                <w:bCs w:val="0"/>
+                <w:sz w:val="22"/>
+                <w:szCs w:val="22"/>
+                <w:shd w:val="clear" w:color="auto" w:fill="auto"/>
+              </w:rPr>
+              <w:t>–</w:t>
+            </w:r>
+          </w:p>
+          <w:p>
+            <w:pPr>
+              <w:pStyle w:val="div"/>
+              <w:spacing w:after="100" w:line="360" w:lineRule="atLeast"/>
+              <w:ind w:left="567" w:right="300"/>
+              <w:rPr>
+                <w:rStyle w:val="span"/>
+                <w:rFonts w:ascii="Century Gothic" w:eastAsia="Century Gothic" w:hAnsi="Century Gothic"/>
+                <w:color w:val="FFFFFF"/>
+                <w:sz w:val="22"/>
+                <w:szCs w:val="22"/>
+              </w:rPr>
+            </w:pPr>
+            <w:hyperlink r:id="rId8" w:history="1">
+              <w:r>
+                <w:rPr>
+                  <w:rStyle w:val="span"/>
+                  <w:rFonts w:ascii="Century Gothic" w:eastAsia="Century Gothic" w:hAnsi="Century Gothic"/>
+                  <w:color w:val="FFFFFF"/>
+                  <w:sz w:val="22"/>
+                  <w:szCs w:val="22"/>
+                </w:rPr>
+                <w:t>kamu@belyf.com</w:t>
+              </w:r>
+            </w:hyperlink>
+          </w:p>
+          <w:p>
+            <w:pPr>
+              <w:pStyle w:val="txtBold"/>
+              <w:numPr>
+                <w:ilvl w:val="0"/>
+                <w:numId w:val="13"/>
+              </w:numPr>
+              <w:spacing w:before="100" w:line="360" w:lineRule="atLeast"/>
+              <w:ind w:left="567" w:right="300"/>
+              <w:rPr>
+                <w:rStyle w:val="divdocumentleft-box"/>
+                <w:rFonts w:ascii="Century Gothic" w:eastAsia="Century Gothic" w:hAnsi="Century Gothic" w:cs="Century Gothic"/>
+                <w:sz w:val="22"/>
+                <w:szCs w:val="22"/>
+                <w:shd w:val="clear" w:color="auto" w:fill="auto"/>
+              </w:rPr>
+            </w:pPr>
+            <w:r>
+              <w:rPr>
+                <w:rStyle w:val="divdocumentleft-box"/>
+                <w:rFonts w:ascii="Century Gothic" w:eastAsia="Century Gothic" w:hAnsi="Century Gothic" w:cs="Century Gothic"/>
+                <w:sz w:val="22"/>
+                <w:szCs w:val="22"/>
+                <w:shd w:val="clear" w:color="auto" w:fill="auto"/>
+              </w:rPr>
+              <w:t>Education</w:t>
+            </w:r>
+            <w:r>
+              <w:rPr>
+                <w:rStyle w:val="divdocumentleft-box"/>
+                <w:rFonts w:ascii="Century Gothic" w:eastAsia="Century Gothic" w:hAnsi="Century Gothic" w:cs="Century Gothic"/>
+                <w:sz w:val="22"/>
+                <w:szCs w:val="22"/>
+                <w:shd w:val="clear" w:color="auto" w:fill="auto"/>
+              </w:rPr>
+              <w:t xml:space="preserve"> </w:t>
+            </w:r>
+            <w:r>
+              <w:rPr>
+                <w:rStyle w:val="divdocumentleft-box"/>
+                <w:rFonts w:ascii="Century Gothic" w:eastAsia="Century Gothic" w:hAnsi="Century Gothic" w:cs="Century Gothic"/>
+                <w:b w:val="0"/>
+                <w:bCs w:val="0"/>
+                <w:sz w:val="22"/>
+                <w:szCs w:val="22"/>
+                <w:shd w:val="clear" w:color="auto" w:fill="auto"/>
+              </w:rPr>
+              <w:t>–</w:t>
             </w:r>
           </w:p>
           <w:p>
             <w:pPr>
               <w:pStyle w:val="txtBold"/>
               <w:spacing w:before="100" w:line="360" w:lineRule="atLeast"/>
-              <w:ind w:left="300" w:right="300"/>
-              <w:rPr>
-                <w:rStyle w:val="divdocumentleft-box"/>
-                <w:rFonts w:ascii="Century Gothic" w:eastAsia="Century Gothic" w:hAnsi="Century Gothic" w:cs="Century Gothic"/>
-                <w:sz w:val="22"/>
-                <w:szCs w:val="22"/>
-                <w:shd w:val="clear" w:color="auto" w:fill="auto"/>
+              <w:ind w:left="567" w:right="300"/>
+              <w:rPr>
+                <w:rStyle w:val="span"/>
+                <w:rFonts w:ascii="Century Gothic" w:eastAsia="Century Gothic" w:hAnsi="Century Gothic" w:cs="Century Gothic"/>
+                <w:b w:val="0"/>
+                <w:bCs w:val="0"/>
+                <w:color w:val="FFFFFF"/>
+                <w:sz w:val="22"/>
+                <w:szCs w:val="22"/>
               </w:rPr>
             </w:pPr>
             <w:r>
               <w:rPr>
                 <w:rStyle w:val="divdocumentleft-box"/>
                 <w:rFonts w:ascii="Century Gothic" w:eastAsia="Century Gothic" w:hAnsi="Century Gothic" w:cs="Century Gothic"/>
-                <w:sz w:val="22"/>
-                <w:szCs w:val="22"/>
-                <w:shd w:val="clear" w:color="auto" w:fill="auto"/>
-              </w:rPr>
-              <w:t xml:space="preserve">E-mail </w:t>
+                <w:b w:val="0"/>
+                <w:bCs w:val="0"/>
+                <w:sz w:val="22"/>
+                <w:szCs w:val="22"/>
+                <w:shd w:val="clear" w:color="auto" w:fill="auto"/>
+              </w:rPr>
+              <w:t>B. Tech,</w:t>
+            </w:r>
+            <w:r>
+              <w:rPr>
+                <w:rStyle w:val="divdocumentleft-box"/>
+                <w:rFonts w:ascii="Century Gothic" w:eastAsia="Century Gothic" w:hAnsi="Century Gothic" w:cs="Century Gothic"/>
+                <w:b w:val="0"/>
+                <w:bCs w:val="0"/>
+                <w:sz w:val="22"/>
+                <w:szCs w:val="22"/>
+                <w:shd w:val="clear" w:color="auto" w:fill="auto"/>
+              </w:rPr>
+              <w:t xml:space="preserve"> IT</w:t>
             </w:r>
           </w:p>
           <w:p>
@@ -389,53 +536,12 @@
               <w:rPr>
                 <w:rStyle w:val="divdocumentleft-box"/>
                 <w:rFonts w:ascii="Century Gothic" w:eastAsia="Century Gothic" w:hAnsi="Century Gothic" w:cs="Century Gothic"/>
+                <w:color w:val="FFFFFF" w:themeColor="background1"/>
                 <w:sz w:val="22"/>
                 <w:szCs w:val="22"/>
                 <w:shd w:val="clear" w:color="auto" w:fill="auto"/>
               </w:rPr>
             </w:pPr>
-            <w:r>
-              <w:rPr>
-                <w:rStyle w:val="span"/>
-                <w:rFonts w:ascii="Century Gothic" w:eastAsia="Century Gothic" w:hAnsi="Century Gothic" w:cs="Century Gothic"/>
-                <w:color w:val="FFFFFF"/>
-                <w:sz w:val="22"/>
-                <w:szCs w:val="22"/>
-              </w:rPr>
-              <w:t>kamu</w:t>
-            </w:r>
-            <w:r>
-              <w:rPr>
-                <w:rStyle w:val="span"/>
-                <w:rFonts w:ascii="Century Gothic" w:eastAsia="Century Gothic" w:hAnsi="Century Gothic" w:cs="Century Gothic"/>
-                <w:color w:val="FFFFFF"/>
-                <w:sz w:val="22"/>
-                <w:szCs w:val="22"/>
-              </w:rPr>
-              <w:t>@belyf.com</w:t>
-            </w:r>
-          </w:p>
-          <w:p>
-            <w:pPr>
-              <w:pStyle w:val="divdocumentsectiongapdiv"/>
-              <w:rPr>
-                <w:rStyle w:val="divdocumentleft-box"/>
-                <w:rFonts w:ascii="Century Gothic" w:eastAsia="Century Gothic" w:hAnsi="Century Gothic" w:cs="Century Gothic"/>
-                <w:sz w:val="14"/>
-                <w:szCs w:val="14"/>
-                <w:shd w:val="clear" w:color="auto" w:fill="auto"/>
-              </w:rPr>
-            </w:pPr>
-            <w:r>
-              <w:rPr>
-                <w:rStyle w:val="divdocumentleft-box"/>
-                <w:rFonts w:ascii="Century Gothic" w:eastAsia="Century Gothic" w:hAnsi="Century Gothic" w:cs="Century Gothic"/>
-                <w:sz w:val="14"/>
-                <w:szCs w:val="14"/>
-                <w:shd w:val="clear" w:color="auto" w:fill="auto"/>
-              </w:rPr>
-              <w:t> </w:t>
-            </w:r>
           </w:p>
           <w:tbl>
             <w:tblPr>
@@ -450,10 +556,11 @@
               <w:tblLook w:val="05E0" w:firstRow="1" w:lastRow="1" w:firstColumn="1" w:lastColumn="1" w:noHBand="0" w:noVBand="1"/>
             </w:tblPr>
             <w:tblGrid>
-              <w:gridCol w:w="3686"/>
+              <w:gridCol w:w="3828"/>
             </w:tblGrid>
             <w:tr>
               <w:trPr>
+                <w:trHeight w:val="39"/>
                 <w:tblCellSpacing w:w="0" w:type="dxa"/>
               </w:trPr>
               <w:tc>
@@ -499,67 +606,118 @@
                     </w:rPr>
                     <w:t>Skills</w:t>
                   </w:r>
+                  <w:r>
+                    <w:rPr>
+                      <w:rStyle w:val="divdocumentleft-boxdivsectiontitle"/>
+                      <w:rFonts w:ascii="Century Gothic" w:eastAsia="Century Gothic" w:hAnsi="Century Gothic" w:cs="Century Gothic"/>
+                      <w:b/>
+                      <w:bCs/>
+                      <w:color w:val="FFFFFF"/>
+                      <w:sz w:val="32"/>
+                      <w:szCs w:val="32"/>
+                      <w:shd w:val="clear" w:color="auto" w:fill="auto"/>
+                    </w:rPr>
+                    <w:t>ets and Tools</w:t>
+                  </w:r>
                 </w:p>
               </w:tc>
             </w:tr>
           </w:tbl>
           <w:p>
             <w:pPr>
-              <w:pStyle w:val="left-boxheadinggapdiv"/>
-              <w:rPr>
-                <w:rStyle w:val="divdocumentleft-box"/>
-                <w:rFonts w:ascii="Century Gothic" w:eastAsia="Century Gothic" w:hAnsi="Century Gothic" w:cs="Century Gothic"/>
+              <w:pStyle w:val="divdocumentli"/>
+              <w:pBdr>
+                <w:left w:val="none" w:sz="0" w:space="0" w:color="auto"/>
+              </w:pBdr>
+              <w:spacing w:line="360" w:lineRule="atLeast"/>
+              <w:ind w:left="839" w:right="300"/>
+              <w:rPr>
+                <w:rStyle w:val="divdocumentleft-box"/>
+                <w:rFonts w:ascii="Century Gothic" w:eastAsia="Century Gothic" w:hAnsi="Century Gothic" w:cs="Century Gothic"/>
+                <w:sz w:val="22"/>
+                <w:szCs w:val="22"/>
                 <w:shd w:val="clear" w:color="auto" w:fill="auto"/>
               </w:rPr>
             </w:pPr>
-            <w:r>
-              <w:rPr>
-                <w:rStyle w:val="divdocumentleft-box"/>
-                <w:rFonts w:ascii="Century Gothic" w:eastAsia="Century Gothic" w:hAnsi="Century Gothic" w:cs="Century Gothic"/>
-                <w:shd w:val="clear" w:color="auto" w:fill="auto"/>
-              </w:rPr>
-              <w:t> </w:t>
-            </w:r>
           </w:p>
           <w:p>
             <w:pPr>
               <w:pStyle w:val="divdocumentli"/>
               <w:numPr>
                 <w:ilvl w:val="0"/>
-                <w:numId w:val="1"/>
+                <w:numId w:val="11"/>
               </w:numPr>
               <w:pBdr>
                 <w:left w:val="none" w:sz="0" w:space="0" w:color="auto"/>
               </w:pBdr>
               <w:spacing w:line="360" w:lineRule="atLeast"/>
-              <w:ind w:left="600" w:right="300" w:hanging="301"/>
-              <w:rPr>
-                <w:rStyle w:val="singlecolumnspanpaddedlinenth-child1"/>
-                <w:rFonts w:ascii="Century Gothic" w:eastAsia="Century Gothic" w:hAnsi="Century Gothic" w:cs="Century Gothic"/>
-                <w:color w:val="FFFFFF"/>
-                <w:sz w:val="22"/>
-                <w:szCs w:val="22"/>
+              <w:ind w:left="567" w:right="300"/>
+              <w:rPr>
+                <w:rStyle w:val="divdocumentleft-box"/>
+                <w:rFonts w:ascii="Century Gothic" w:eastAsia="Century Gothic" w:hAnsi="Century Gothic" w:cs="Century Gothic"/>
+                <w:sz w:val="22"/>
+                <w:szCs w:val="22"/>
+                <w:shd w:val="clear" w:color="auto" w:fill="auto"/>
               </w:rPr>
             </w:pPr>
             <w:r>
               <w:rPr>
-                <w:rStyle w:val="singlecolumnspanpaddedlinenth-child1"/>
-                <w:rFonts w:ascii="Century Gothic" w:eastAsia="Century Gothic" w:hAnsi="Century Gothic" w:cs="Century Gothic"/>
-                <w:color w:val="FFFFFF"/>
-                <w:sz w:val="22"/>
-                <w:szCs w:val="22"/>
-              </w:rPr>
-              <w:t>Automation</w:t>
-            </w:r>
-            <w:r>
-              <w:rPr>
-                <w:rStyle w:val="singlecolumnspanpaddedlinenth-child1"/>
-                <w:rFonts w:ascii="Century Gothic" w:eastAsia="Century Gothic" w:hAnsi="Century Gothic" w:cs="Century Gothic"/>
-                <w:color w:val="FFFFFF"/>
-                <w:sz w:val="22"/>
-                <w:szCs w:val="22"/>
-              </w:rPr>
-              <w:t xml:space="preserve"> Testing</w:t>
+                <w:rStyle w:val="divdocumentleft-box"/>
+                <w:rFonts w:ascii="Century Gothic" w:eastAsia="Century Gothic" w:hAnsi="Century Gothic" w:cs="Century Gothic"/>
+                <w:b/>
+                <w:bCs/>
+                <w:sz w:val="22"/>
+                <w:szCs w:val="22"/>
+                <w:shd w:val="clear" w:color="auto" w:fill="auto"/>
+              </w:rPr>
+              <w:t>Automation Tools</w:t>
+            </w:r>
+            <w:r>
+              <w:rPr>
+                <w:rStyle w:val="divdocumentleft-box"/>
+                <w:rFonts w:ascii="Century Gothic" w:eastAsia="Century Gothic" w:hAnsi="Century Gothic" w:cs="Century Gothic"/>
+                <w:sz w:val="22"/>
+                <w:szCs w:val="22"/>
+                <w:shd w:val="clear" w:color="auto" w:fill="auto"/>
+              </w:rPr>
+              <w:t xml:space="preserve"> </w:t>
+            </w:r>
+            <w:r>
+              <w:rPr>
+                <w:rStyle w:val="divdocumentleft-box"/>
+                <w:rFonts w:ascii="Century Gothic" w:eastAsia="Century Gothic" w:hAnsi="Century Gothic" w:cs="Century Gothic"/>
+                <w:sz w:val="22"/>
+                <w:szCs w:val="22"/>
+                <w:shd w:val="clear" w:color="auto" w:fill="auto"/>
+              </w:rPr>
+              <w:t>–</w:t>
+            </w:r>
+          </w:p>
+          <w:p>
+            <w:pPr>
+              <w:pStyle w:val="divdocumentli"/>
+              <w:pBdr>
+                <w:left w:val="none" w:sz="0" w:space="0" w:color="auto"/>
+              </w:pBdr>
+              <w:spacing w:line="360" w:lineRule="atLeast"/>
+              <w:ind w:left="567" w:right="300"/>
+              <w:rPr>
+                <w:rStyle w:val="divdocumentleft-box"/>
+                <w:rFonts w:ascii="Century Gothic" w:eastAsia="Century Gothic" w:hAnsi="Century Gothic" w:cs="Century Gothic"/>
+                <w:sz w:val="22"/>
+                <w:szCs w:val="22"/>
+                <w:shd w:val="clear" w:color="auto" w:fill="auto"/>
+              </w:rPr>
+            </w:pPr>
+            <w:r>
+              <w:rPr>
+                <w:rStyle w:val="divdocumentleft-box"/>
+                <w:rFonts w:ascii="Century Gothic" w:eastAsia="Century Gothic" w:hAnsi="Century Gothic" w:cs="Century Gothic"/>
+                <w:sz w:val="22"/>
+                <w:szCs w:val="22"/>
+                <w:shd w:val="clear" w:color="auto" w:fill="auto"/>
+              </w:rPr>
+              <w:t>Selenium Web driver, UFT.</w:t>
             </w:r>
           </w:p>
           <w:p>
@@ -567,30 +725,52 @@
               <w:pStyle w:val="divdocumentli"/>
               <w:numPr>
                 <w:ilvl w:val="0"/>
-                <w:numId w:val="1"/>
+                <w:numId w:val="11"/>
               </w:numPr>
               <w:pBdr>
                 <w:left w:val="none" w:sz="0" w:space="0" w:color="auto"/>
               </w:pBdr>
               <w:spacing w:line="360" w:lineRule="atLeast"/>
-              <w:ind w:left="600" w:right="300" w:hanging="301"/>
-              <w:rPr>
-                <w:rStyle w:val="singlecolumnspanpaddedlinenth-child1"/>
-                <w:rFonts w:ascii="Century Gothic" w:eastAsia="Century Gothic" w:hAnsi="Century Gothic" w:cs="Century Gothic"/>
-                <w:color w:val="FFFFFF"/>
-                <w:sz w:val="22"/>
-                <w:szCs w:val="22"/>
+              <w:ind w:left="567" w:right="300"/>
+              <w:rPr>
+                <w:rStyle w:val="divdocumentleft-box"/>
+                <w:rFonts w:ascii="Century Gothic" w:eastAsia="Century Gothic" w:hAnsi="Century Gothic" w:cs="Century Gothic"/>
+                <w:sz w:val="22"/>
+                <w:szCs w:val="22"/>
+                <w:shd w:val="clear" w:color="auto" w:fill="auto"/>
               </w:rPr>
             </w:pPr>
             <w:r>
               <w:rPr>
-                <w:rStyle w:val="singlecolumnspanpaddedlinenth-child1"/>
-                <w:rFonts w:ascii="Century Gothic" w:eastAsia="Century Gothic" w:hAnsi="Century Gothic" w:cs="Century Gothic"/>
-                <w:color w:val="FFFFFF"/>
-                <w:sz w:val="22"/>
-                <w:szCs w:val="22"/>
-              </w:rPr>
-              <w:t>Manual Testing</w:t>
+                <w:rStyle w:val="divdocumentleft-box"/>
+                <w:rFonts w:ascii="Century Gothic" w:eastAsia="Century Gothic" w:hAnsi="Century Gothic" w:cs="Century Gothic"/>
+                <w:b/>
+                <w:bCs/>
+                <w:sz w:val="22"/>
+                <w:szCs w:val="22"/>
+                <w:shd w:val="clear" w:color="auto" w:fill="auto"/>
+              </w:rPr>
+              <w:t>Defect Tracking Tools</w:t>
+            </w:r>
+            <w:r>
+              <w:rPr>
+                <w:rStyle w:val="divdocumentleft-box"/>
+                <w:rFonts w:ascii="Century Gothic" w:eastAsia="Century Gothic" w:hAnsi="Century Gothic" w:cs="Century Gothic"/>
+                <w:sz w:val="22"/>
+                <w:szCs w:val="22"/>
+                <w:shd w:val="clear" w:color="auto" w:fill="auto"/>
+              </w:rPr>
+              <w:t xml:space="preserve"> –</w:t>
+            </w:r>
+            <w:r>
+              <w:rPr>
+                <w:rStyle w:val="divdocumentleft-box"/>
+                <w:rFonts w:ascii="Century Gothic" w:eastAsia="Century Gothic" w:hAnsi="Century Gothic" w:cs="Century Gothic"/>
+                <w:sz w:val="22"/>
+                <w:szCs w:val="22"/>
+                <w:shd w:val="clear" w:color="auto" w:fill="auto"/>
+              </w:rPr>
+              <w:t>Quality Centre, Test Rail.</w:t>
             </w:r>
           </w:p>
           <w:p>
@@ -598,16 +778,18 @@
               <w:pStyle w:val="divdocumentli"/>
               <w:numPr>
                 <w:ilvl w:val="0"/>
-                <w:numId w:val="1"/>
+                <w:numId w:val="11"/>
               </w:numPr>
               <w:pBdr>
                 <w:left w:val="none" w:sz="0" w:space="0" w:color="auto"/>
               </w:pBdr>
               <w:spacing w:line="360" w:lineRule="atLeast"/>
-              <w:ind w:left="600" w:right="300" w:hanging="301"/>
-              <w:rPr>
-                <w:rStyle w:val="divdocumentleft-box"/>
-                <w:rFonts w:ascii="Century Gothic" w:eastAsia="Century Gothic" w:hAnsi="Century Gothic" w:cs="Century Gothic"/>
+              <w:ind w:left="567" w:right="300"/>
+              <w:rPr>
+                <w:rStyle w:val="divdocumentleft-box"/>
+                <w:rFonts w:ascii="Century Gothic" w:eastAsia="Century Gothic" w:hAnsi="Century Gothic" w:cs="Century Gothic"/>
+                <w:b/>
+                <w:bCs/>
                 <w:sz w:val="22"/>
                 <w:szCs w:val="22"/>
                 <w:shd w:val="clear" w:color="auto" w:fill="auto"/>
@@ -615,19 +797,546 @@
             </w:pPr>
             <w:r>
               <w:rPr>
-                <w:rStyle w:val="singlecolumnspanpaddedlinenth-child1"/>
+                <w:rStyle w:val="divdocumentleft-box"/>
+                <w:rFonts w:ascii="Century Gothic" w:eastAsia="Century Gothic" w:hAnsi="Century Gothic" w:cs="Century Gothic"/>
+                <w:b/>
+                <w:bCs/>
+                <w:sz w:val="22"/>
+                <w:szCs w:val="22"/>
+                <w:shd w:val="clear" w:color="auto" w:fill="auto"/>
+              </w:rPr>
+              <w:t>Programming Languages</w:t>
+            </w:r>
+            <w:r>
+              <w:rPr>
+                <w:rStyle w:val="divdocumentleft-box"/>
+                <w:rFonts w:ascii="Century Gothic" w:eastAsia="Century Gothic" w:hAnsi="Century Gothic" w:cs="Century Gothic"/>
+                <w:b/>
+                <w:bCs/>
+                <w:sz w:val="20"/>
+                <w:szCs w:val="20"/>
+                <w:shd w:val="clear" w:color="auto" w:fill="auto"/>
+              </w:rPr>
+              <w:t xml:space="preserve"> </w:t>
+            </w:r>
+            <w:r>
+              <w:rPr>
+                <w:rStyle w:val="divdocumentleft-box"/>
+                <w:rFonts w:ascii="Century Gothic" w:eastAsia="Century Gothic" w:hAnsi="Century Gothic" w:cs="Century Gothic"/>
+                <w:sz w:val="22"/>
+                <w:szCs w:val="22"/>
+                <w:shd w:val="clear" w:color="auto" w:fill="auto"/>
+              </w:rPr>
+              <w:t>–</w:t>
+            </w:r>
+            <w:r>
+              <w:rPr>
+                <w:rStyle w:val="divdocumentleft-box"/>
+                <w:rFonts w:ascii="Century Gothic" w:eastAsia="Century Gothic" w:hAnsi="Century Gothic" w:cs="Century Gothic"/>
+                <w:sz w:val="22"/>
+                <w:szCs w:val="22"/>
+                <w:shd w:val="clear" w:color="auto" w:fill="auto"/>
+              </w:rPr>
+              <w:t>Java and VB script.</w:t>
+            </w:r>
+          </w:p>
+          <w:p>
+            <w:pPr>
+              <w:pStyle w:val="divdocumentli"/>
+              <w:numPr>
+                <w:ilvl w:val="0"/>
+                <w:numId w:val="11"/>
+              </w:numPr>
+              <w:pBdr>
+                <w:left w:val="none" w:sz="0" w:space="0" w:color="auto"/>
+              </w:pBdr>
+              <w:spacing w:line="360" w:lineRule="atLeast"/>
+              <w:ind w:left="567" w:right="300"/>
+              <w:rPr>
+                <w:rStyle w:val="divdocumentleft-box"/>
+                <w:rFonts w:ascii="Century Gothic" w:eastAsia="Century Gothic" w:hAnsi="Century Gothic" w:cs="Century Gothic"/>
+                <w:b/>
+                <w:bCs/>
+                <w:sz w:val="22"/>
+                <w:szCs w:val="22"/>
+                <w:shd w:val="clear" w:color="auto" w:fill="auto"/>
+              </w:rPr>
+            </w:pPr>
+            <w:r>
+              <w:rPr>
+                <w:rStyle w:val="divdocumentleft-box"/>
+                <w:rFonts w:ascii="Century Gothic" w:eastAsia="Century Gothic" w:hAnsi="Century Gothic" w:cs="Century Gothic"/>
+                <w:b/>
+                <w:bCs/>
+                <w:sz w:val="22"/>
+                <w:szCs w:val="22"/>
+                <w:shd w:val="clear" w:color="auto" w:fill="auto"/>
+              </w:rPr>
+              <w:t>Test Frameworks</w:t>
+            </w:r>
+            <w:r>
+              <w:rPr>
+                <w:rStyle w:val="divdocumentleft-box"/>
+                <w:rFonts w:ascii="Century Gothic" w:eastAsia="Century Gothic" w:hAnsi="Century Gothic" w:cs="Century Gothic"/>
+                <w:b/>
+                <w:bCs/>
+                <w:sz w:val="22"/>
+                <w:szCs w:val="22"/>
+                <w:shd w:val="clear" w:color="auto" w:fill="auto"/>
+              </w:rPr>
+              <w:t xml:space="preserve"> </w:t>
+            </w:r>
+            <w:r>
+              <w:rPr>
+                <w:rStyle w:val="divdocumentleft-box"/>
+                <w:rFonts w:ascii="Century Gothic" w:eastAsia="Century Gothic" w:hAnsi="Century Gothic" w:cs="Century Gothic"/>
+                <w:sz w:val="22"/>
+                <w:szCs w:val="22"/>
+                <w:shd w:val="clear" w:color="auto" w:fill="auto"/>
+              </w:rPr>
+              <w:t>–</w:t>
+            </w:r>
+          </w:p>
+          <w:p>
+            <w:pPr>
+              <w:pStyle w:val="divdocumentli"/>
+              <w:pBdr>
+                <w:left w:val="none" w:sz="0" w:space="0" w:color="auto"/>
+              </w:pBdr>
+              <w:spacing w:line="360" w:lineRule="atLeast"/>
+              <w:ind w:left="567" w:right="300"/>
+              <w:rPr>
+                <w:rStyle w:val="divdocumentleft-box"/>
+                <w:rFonts w:ascii="Century Gothic" w:eastAsia="Century Gothic" w:hAnsi="Century Gothic" w:cs="Century Gothic"/>
+                <w:b/>
+                <w:bCs/>
+                <w:sz w:val="22"/>
+                <w:szCs w:val="22"/>
+                <w:shd w:val="clear" w:color="auto" w:fill="auto"/>
+              </w:rPr>
+            </w:pPr>
+            <w:r>
+              <w:rPr>
+                <w:rStyle w:val="divdocumentleft-box"/>
+                <w:rFonts w:ascii="Century Gothic" w:eastAsia="Century Gothic" w:hAnsi="Century Gothic" w:cs="Century Gothic"/>
+                <w:sz w:val="22"/>
+                <w:szCs w:val="22"/>
+                <w:shd w:val="clear" w:color="auto" w:fill="auto"/>
+              </w:rPr>
+              <w:t>TestNG in Selenium, Chai</w:t>
+            </w:r>
+            <w:r>
+              <w:rPr>
+                <w:rStyle w:val="divdocumentleft-box"/>
+                <w:rFonts w:ascii="Century Gothic" w:eastAsia="Century Gothic" w:hAnsi="Century Gothic" w:cs="Century Gothic"/>
+                <w:sz w:val="22"/>
+                <w:szCs w:val="22"/>
+                <w:shd w:val="clear" w:color="auto" w:fill="auto"/>
+              </w:rPr>
+              <w:t>,</w:t>
+            </w:r>
+            <w:r>
+              <w:rPr>
+                <w:rStyle w:val="divdocumentleft-box"/>
+                <w:rFonts w:ascii="Century Gothic" w:eastAsia="Century Gothic" w:hAnsi="Century Gothic" w:cs="Century Gothic"/>
+                <w:sz w:val="22"/>
+                <w:szCs w:val="22"/>
+                <w:shd w:val="clear" w:color="auto" w:fill="auto"/>
+              </w:rPr>
+              <w:t xml:space="preserve"> Mocha.</w:t>
+            </w:r>
+          </w:p>
+          <w:p>
+            <w:pPr>
+              <w:pStyle w:val="divdocumentli"/>
+              <w:numPr>
+                <w:ilvl w:val="0"/>
+                <w:numId w:val="11"/>
+              </w:numPr>
+              <w:pBdr>
+                <w:left w:val="none" w:sz="0" w:space="0" w:color="auto"/>
+              </w:pBdr>
+              <w:spacing w:line="360" w:lineRule="atLeast"/>
+              <w:ind w:left="567" w:right="300"/>
+              <w:rPr>
+                <w:rStyle w:val="divdocumentleft-box"/>
+                <w:rFonts w:ascii="Century Gothic" w:eastAsia="Century Gothic" w:hAnsi="Century Gothic" w:cs="Century Gothic"/>
+                <w:b/>
+                <w:bCs/>
+                <w:sz w:val="22"/>
+                <w:szCs w:val="22"/>
+                <w:shd w:val="clear" w:color="auto" w:fill="auto"/>
+              </w:rPr>
+            </w:pPr>
+            <w:r>
+              <w:rPr>
+                <w:rStyle w:val="divdocumentleft-box"/>
+                <w:rFonts w:ascii="Century Gothic" w:eastAsia="Century Gothic" w:hAnsi="Century Gothic" w:cs="Century Gothic"/>
+                <w:b/>
+                <w:bCs/>
+                <w:sz w:val="22"/>
+                <w:szCs w:val="22"/>
+                <w:shd w:val="clear" w:color="auto" w:fill="auto"/>
+              </w:rPr>
+              <w:t>BDD Frameworks</w:t>
+            </w:r>
+            <w:r>
+              <w:rPr>
+                <w:rStyle w:val="divdocumentleft-box"/>
+                <w:rFonts w:ascii="Century Gothic" w:eastAsia="Century Gothic" w:hAnsi="Century Gothic" w:cs="Century Gothic"/>
+                <w:b/>
+                <w:bCs/>
+                <w:sz w:val="22"/>
+                <w:szCs w:val="22"/>
+                <w:shd w:val="clear" w:color="auto" w:fill="auto"/>
+              </w:rPr>
+              <w:t xml:space="preserve"> </w:t>
+            </w:r>
+            <w:r>
+              <w:rPr>
+                <w:rStyle w:val="divdocumentleft-box"/>
+                <w:rFonts w:ascii="Century Gothic" w:eastAsia="Century Gothic" w:hAnsi="Century Gothic" w:cs="Century Gothic"/>
+                <w:sz w:val="22"/>
+                <w:szCs w:val="22"/>
+                <w:shd w:val="clear" w:color="auto" w:fill="auto"/>
+              </w:rPr>
+              <w:t>–</w:t>
+            </w:r>
+          </w:p>
+          <w:p>
+            <w:pPr>
+              <w:pStyle w:val="divdocumentli"/>
+              <w:pBdr>
+                <w:left w:val="none" w:sz="0" w:space="0" w:color="auto"/>
+              </w:pBdr>
+              <w:spacing w:line="360" w:lineRule="atLeast"/>
+              <w:ind w:left="567" w:right="300"/>
+              <w:rPr>
+                <w:rStyle w:val="divdocumentleft-box"/>
+                <w:rFonts w:ascii="Century Gothic" w:eastAsia="Century Gothic" w:hAnsi="Century Gothic" w:cs="Century Gothic"/>
+                <w:b/>
+                <w:bCs/>
+                <w:sz w:val="22"/>
+                <w:szCs w:val="22"/>
+                <w:shd w:val="clear" w:color="auto" w:fill="auto"/>
+              </w:rPr>
+            </w:pPr>
+            <w:r>
+              <w:rPr>
+                <w:rStyle w:val="divdocumentleft-box"/>
+                <w:rFonts w:ascii="Century Gothic" w:eastAsia="Century Gothic" w:hAnsi="Century Gothic" w:cs="Century Gothic"/>
+                <w:sz w:val="22"/>
+                <w:szCs w:val="22"/>
+                <w:shd w:val="clear" w:color="auto" w:fill="auto"/>
+              </w:rPr>
+              <w:t>Keyword and Data driven framework.</w:t>
+            </w:r>
+          </w:p>
+          <w:p>
+            <w:pPr>
+              <w:pStyle w:val="divdocumentli"/>
+              <w:numPr>
+                <w:ilvl w:val="0"/>
+                <w:numId w:val="11"/>
+              </w:numPr>
+              <w:pBdr>
+                <w:left w:val="none" w:sz="0" w:space="0" w:color="auto"/>
+              </w:pBdr>
+              <w:spacing w:line="360" w:lineRule="atLeast"/>
+              <w:ind w:left="567" w:right="300"/>
+              <w:rPr>
                 <w:rFonts w:ascii="Century Gothic" w:eastAsia="Century Gothic" w:hAnsi="Century Gothic" w:cs="Century Gothic"/>
                 <w:color w:val="FFFFFF"/>
                 <w:sz w:val="22"/>
                 <w:szCs w:val="22"/>
               </w:rPr>
-              <w:t>Development</w:t>
-            </w:r>
+            </w:pPr>
+            <w:r>
+              <w:rPr>
+                <w:rStyle w:val="divdocumentleft-box"/>
+                <w:rFonts w:ascii="Century Gothic" w:eastAsia="Century Gothic" w:hAnsi="Century Gothic" w:cs="Century Gothic"/>
+                <w:b/>
+                <w:bCs/>
+                <w:sz w:val="22"/>
+                <w:szCs w:val="22"/>
+                <w:shd w:val="clear" w:color="auto" w:fill="auto"/>
+              </w:rPr>
+              <w:t>Management Tools</w:t>
+            </w:r>
+            <w:r>
+              <w:rPr>
+                <w:rStyle w:val="divdocumentleft-box"/>
+                <w:rFonts w:ascii="Century Gothic" w:eastAsia="Century Gothic" w:hAnsi="Century Gothic" w:cs="Century Gothic"/>
+                <w:b/>
+                <w:bCs/>
+                <w:sz w:val="22"/>
+                <w:szCs w:val="22"/>
+                <w:shd w:val="clear" w:color="auto" w:fill="auto"/>
+              </w:rPr>
+              <w:t xml:space="preserve"> </w:t>
+            </w:r>
+            <w:r>
+              <w:rPr>
+                <w:rStyle w:val="divdocumentleft-box"/>
+                <w:rFonts w:ascii="Century Gothic" w:eastAsia="Century Gothic" w:hAnsi="Century Gothic" w:cs="Century Gothic"/>
+                <w:sz w:val="22"/>
+                <w:szCs w:val="22"/>
+                <w:shd w:val="clear" w:color="auto" w:fill="auto"/>
+              </w:rPr>
+              <w:t>–</w:t>
+            </w:r>
+            <w:r>
+              <w:t xml:space="preserve"> </w:t>
+            </w:r>
+          </w:p>
+          <w:p>
+            <w:pPr>
+              <w:pStyle w:val="divdocumentli"/>
+              <w:pBdr>
+                <w:left w:val="none" w:sz="0" w:space="0" w:color="auto"/>
+              </w:pBdr>
+              <w:spacing w:line="360" w:lineRule="atLeast"/>
+              <w:ind w:left="567" w:right="300"/>
+              <w:rPr>
+                <w:rStyle w:val="divdocumentleft-box"/>
+                <w:rFonts w:ascii="Century Gothic" w:eastAsia="Century Gothic" w:hAnsi="Century Gothic" w:cs="Century Gothic"/>
+                <w:sz w:val="22"/>
+                <w:szCs w:val="22"/>
+                <w:shd w:val="clear" w:color="auto" w:fill="auto"/>
+              </w:rPr>
+            </w:pPr>
+            <w:r>
+              <w:rPr>
+                <w:rStyle w:val="divdocumentleft-box"/>
+                <w:rFonts w:ascii="Century Gothic" w:eastAsia="Century Gothic" w:hAnsi="Century Gothic" w:cs="Century Gothic"/>
+                <w:sz w:val="22"/>
+                <w:szCs w:val="22"/>
+                <w:shd w:val="clear" w:color="auto" w:fill="auto"/>
+              </w:rPr>
+              <w:t>HP ALM, Rally.</w:t>
+            </w:r>
+          </w:p>
+          <w:p>
+            <w:pPr>
+              <w:pStyle w:val="divdocumentli"/>
+              <w:numPr>
+                <w:ilvl w:val="0"/>
+                <w:numId w:val="11"/>
+              </w:numPr>
+              <w:pBdr>
+                <w:left w:val="none" w:sz="0" w:space="0" w:color="auto"/>
+              </w:pBdr>
+              <w:spacing w:line="360" w:lineRule="atLeast"/>
+              <w:ind w:left="567" w:right="300"/>
+              <w:rPr>
+                <w:rStyle w:val="divdocumentleft-box"/>
+                <w:rFonts w:ascii="Century Gothic" w:eastAsia="Century Gothic" w:hAnsi="Century Gothic" w:cs="Century Gothic"/>
+                <w:b/>
+                <w:bCs/>
+                <w:sz w:val="22"/>
+                <w:szCs w:val="22"/>
+                <w:shd w:val="clear" w:color="auto" w:fill="auto"/>
+              </w:rPr>
+            </w:pPr>
+            <w:r>
+              <w:rPr>
+                <w:rStyle w:val="divdocumentleft-box"/>
+                <w:rFonts w:ascii="Century Gothic" w:eastAsia="Century Gothic" w:hAnsi="Century Gothic" w:cs="Century Gothic"/>
+                <w:b/>
+                <w:bCs/>
+                <w:sz w:val="22"/>
+                <w:szCs w:val="22"/>
+                <w:shd w:val="clear" w:color="auto" w:fill="auto"/>
+              </w:rPr>
+              <w:t>Web Technologies</w:t>
+            </w:r>
+            <w:r>
+              <w:rPr>
+                <w:rStyle w:val="divdocumentleft-box"/>
+                <w:rFonts w:ascii="Century Gothic" w:eastAsia="Century Gothic" w:hAnsi="Century Gothic" w:cs="Century Gothic"/>
+                <w:b/>
+                <w:bCs/>
+                <w:sz w:val="22"/>
+                <w:szCs w:val="22"/>
+                <w:shd w:val="clear" w:color="auto" w:fill="auto"/>
+              </w:rPr>
+              <w:t xml:space="preserve"> </w:t>
+            </w:r>
+            <w:r>
+              <w:rPr>
+                <w:rStyle w:val="divdocumentleft-box"/>
+                <w:rFonts w:ascii="Century Gothic" w:eastAsia="Century Gothic" w:hAnsi="Century Gothic" w:cs="Century Gothic"/>
+                <w:sz w:val="22"/>
+                <w:szCs w:val="22"/>
+                <w:shd w:val="clear" w:color="auto" w:fill="auto"/>
+              </w:rPr>
+              <w:t>–</w:t>
+            </w:r>
+          </w:p>
+          <w:p>
+            <w:pPr>
+              <w:pStyle w:val="divdocumentli"/>
+              <w:pBdr>
+                <w:left w:val="none" w:sz="0" w:space="0" w:color="auto"/>
+              </w:pBdr>
+              <w:spacing w:line="360" w:lineRule="atLeast"/>
+              <w:ind w:left="567" w:right="300"/>
+              <w:rPr>
+                <w:rStyle w:val="divdocumentleft-box"/>
+                <w:rFonts w:ascii="Century Gothic" w:eastAsia="Century Gothic" w:hAnsi="Century Gothic" w:cs="Century Gothic"/>
+                <w:b/>
+                <w:bCs/>
+                <w:sz w:val="22"/>
+                <w:szCs w:val="22"/>
+                <w:shd w:val="clear" w:color="auto" w:fill="auto"/>
+              </w:rPr>
+            </w:pPr>
+            <w:r>
+              <w:rPr>
+                <w:rStyle w:val="divdocumentleft-box"/>
+                <w:rFonts w:ascii="Century Gothic" w:eastAsia="Century Gothic" w:hAnsi="Century Gothic" w:cs="Century Gothic"/>
+                <w:sz w:val="22"/>
+                <w:szCs w:val="22"/>
+                <w:shd w:val="clear" w:color="auto" w:fill="auto"/>
+              </w:rPr>
+              <w:t>HTML, CSS, XML, Java</w:t>
+            </w:r>
+            <w:r>
+              <w:rPr>
+                <w:rStyle w:val="divdocumentleft-box"/>
+                <w:rFonts w:ascii="Century Gothic" w:eastAsia="Century Gothic" w:hAnsi="Century Gothic" w:cs="Century Gothic"/>
+                <w:sz w:val="22"/>
+                <w:szCs w:val="22"/>
+                <w:shd w:val="clear" w:color="auto" w:fill="auto"/>
+              </w:rPr>
+              <w:t>S</w:t>
+            </w:r>
+            <w:r>
+              <w:rPr>
+                <w:rStyle w:val="divdocumentleft-box"/>
+                <w:rFonts w:ascii="Century Gothic" w:eastAsia="Century Gothic" w:hAnsi="Century Gothic" w:cs="Century Gothic"/>
+                <w:sz w:val="22"/>
+                <w:szCs w:val="22"/>
+                <w:shd w:val="clear" w:color="auto" w:fill="auto"/>
+              </w:rPr>
+              <w:t>cript.</w:t>
+            </w:r>
+          </w:p>
+          <w:p>
+            <w:pPr>
+              <w:pStyle w:val="divdocumentli"/>
+              <w:numPr>
+                <w:ilvl w:val="0"/>
+                <w:numId w:val="11"/>
+              </w:numPr>
+              <w:pBdr>
+                <w:left w:val="none" w:sz="0" w:space="0" w:color="auto"/>
+              </w:pBdr>
+              <w:spacing w:line="360" w:lineRule="atLeast"/>
+              <w:ind w:left="567" w:right="300"/>
+              <w:rPr>
+                <w:rStyle w:val="divdocumentleft-box"/>
+                <w:rFonts w:ascii="Century Gothic" w:eastAsia="Century Gothic" w:hAnsi="Century Gothic" w:cs="Century Gothic"/>
+                <w:sz w:val="22"/>
+                <w:szCs w:val="22"/>
+                <w:shd w:val="clear" w:color="auto" w:fill="auto"/>
+              </w:rPr>
+            </w:pPr>
+            <w:r>
+              <w:rPr>
+                <w:rStyle w:val="divdocumentleft-box"/>
+                <w:rFonts w:ascii="Century Gothic" w:eastAsia="Century Gothic" w:hAnsi="Century Gothic" w:cs="Century Gothic"/>
+                <w:b/>
+                <w:bCs/>
+                <w:sz w:val="22"/>
+                <w:szCs w:val="22"/>
+                <w:shd w:val="clear" w:color="auto" w:fill="auto"/>
+              </w:rPr>
+              <w:t>Databases</w:t>
+            </w:r>
+            <w:r>
+              <w:rPr>
+                <w:rStyle w:val="divdocumentleft-box"/>
+                <w:rFonts w:ascii="Century Gothic" w:eastAsia="Century Gothic" w:hAnsi="Century Gothic" w:cs="Century Gothic"/>
+                <w:b/>
+                <w:bCs/>
+                <w:sz w:val="22"/>
+                <w:szCs w:val="22"/>
+                <w:shd w:val="clear" w:color="auto" w:fill="auto"/>
+              </w:rPr>
+              <w:t xml:space="preserve"> </w:t>
+            </w:r>
+            <w:r>
+              <w:rPr>
+                <w:rStyle w:val="divdocumentleft-box"/>
+                <w:rFonts w:ascii="Century Gothic" w:eastAsia="Century Gothic" w:hAnsi="Century Gothic" w:cs="Century Gothic"/>
+                <w:sz w:val="22"/>
+                <w:szCs w:val="22"/>
+                <w:shd w:val="clear" w:color="auto" w:fill="auto"/>
+              </w:rPr>
+              <w:t>–</w:t>
+            </w:r>
+            <w:r>
+              <w:rPr>
+                <w:rStyle w:val="divdocumentleft-box"/>
+                <w:rFonts w:ascii="Century Gothic" w:eastAsia="Century Gothic" w:hAnsi="Century Gothic" w:cs="Century Gothic"/>
+                <w:b/>
+                <w:bCs/>
+                <w:sz w:val="22"/>
+                <w:szCs w:val="22"/>
+                <w:shd w:val="clear" w:color="auto" w:fill="auto"/>
+              </w:rPr>
+              <w:t xml:space="preserve"> </w:t>
+            </w:r>
+          </w:p>
+          <w:p>
+            <w:pPr>
+              <w:pStyle w:val="divdocumentli"/>
+              <w:pBdr>
+                <w:left w:val="none" w:sz="0" w:space="0" w:color="auto"/>
+              </w:pBdr>
+              <w:spacing w:line="360" w:lineRule="atLeast"/>
+              <w:ind w:left="567" w:right="300"/>
+              <w:rPr>
+                <w:rStyle w:val="divdocumentleft-box"/>
+                <w:rFonts w:ascii="Century Gothic" w:eastAsia="Century Gothic" w:hAnsi="Century Gothic" w:cs="Century Gothic"/>
+                <w:sz w:val="22"/>
+                <w:szCs w:val="22"/>
+                <w:shd w:val="clear" w:color="auto" w:fill="auto"/>
+              </w:rPr>
+            </w:pPr>
+            <w:r>
+              <w:rPr>
+                <w:rStyle w:val="divdocumentleft-box"/>
+                <w:rFonts w:ascii="Century Gothic" w:eastAsia="Century Gothic" w:hAnsi="Century Gothic" w:cs="Century Gothic"/>
+                <w:sz w:val="22"/>
+                <w:szCs w:val="22"/>
+                <w:shd w:val="clear" w:color="auto" w:fill="auto"/>
+              </w:rPr>
+              <w:t>MySQL, MongoDB.</w:t>
+            </w:r>
+          </w:p>
+          <w:p>
+            <w:pPr>
+              <w:pStyle w:val="divdocumentli"/>
+              <w:pBdr>
+                <w:left w:val="none" w:sz="0" w:space="0" w:color="auto"/>
+              </w:pBdr>
+              <w:spacing w:line="360" w:lineRule="atLeast"/>
+              <w:ind w:right="300"/>
+              <w:rPr>
+                <w:rStyle w:val="divdocumentleft-box"/>
+                <w:rFonts w:ascii="Century Gothic" w:eastAsia="Century Gothic" w:hAnsi="Century Gothic" w:cs="Century Gothic"/>
+                <w:sz w:val="22"/>
+                <w:szCs w:val="22"/>
+                <w:shd w:val="clear" w:color="auto" w:fill="auto"/>
+              </w:rPr>
+            </w:pPr>
           </w:p>
         </w:tc>
         <w:tc>
           <w:tcPr>
-            <w:tcW w:w="8560" w:type="dxa"/>
+            <w:tcW w:w="8418" w:type="dxa"/>
             <w:tcMar>
               <w:top w:w="300" w:type="dxa"/>
               <w:left w:w="0" w:type="dxa"/>
@@ -643,6 +1352,7 @@
               <w:rPr>
                 <w:rStyle w:val="divdocumentright-box"/>
                 <w:rFonts w:ascii="Century Gothic" w:eastAsia="Century Gothic" w:hAnsi="Century Gothic" w:cs="Century Gothic"/>
+                <w:vanish w:val="0"/>
                 <w:sz w:val="18"/>
                 <w:szCs w:val="18"/>
               </w:rPr>
@@ -656,6 +1366,18 @@
               </w:rPr>
               <w:t> </w:t>
             </w:r>
+          </w:p>
+          <w:p>
+            <w:pPr>
+              <w:pStyle w:val="divdocumentleft-boxsectionnth-child1sectiongapdiv"/>
+              <w:spacing w:line="276" w:lineRule="auto"/>
+              <w:rPr>
+                <w:rStyle w:val="divdocumentright-box"/>
+                <w:rFonts w:ascii="Century Gothic" w:eastAsia="Century Gothic" w:hAnsi="Century Gothic" w:cs="Century Gothic"/>
+                <w:sz w:val="18"/>
+                <w:szCs w:val="18"/>
+              </w:rPr>
+            </w:pPr>
           </w:p>
           <w:p>
             <w:pPr>
@@ -863,7 +1585,25 @@
                 <w:sz w:val="18"/>
                 <w:szCs w:val="18"/>
               </w:rPr>
-              <w:t xml:space="preserve">resulted in finding hard </w:t>
+              <w:t xml:space="preserve">resulted in finding </w:t>
+            </w:r>
+            <w:r>
+              <w:rPr>
+                <w:rStyle w:val="divdocumentright-box"/>
+                <w:rFonts w:ascii="Century Gothic" w:eastAsia="Century Gothic" w:hAnsi="Century Gothic" w:cs="Century Gothic"/>
+                <w:sz w:val="18"/>
+                <w:szCs w:val="18"/>
+              </w:rPr>
+              <w:t>tricky</w:t>
+            </w:r>
+            <w:r>
+              <w:rPr>
+                <w:rStyle w:val="divdocumentright-box"/>
+                <w:rFonts w:ascii="Century Gothic" w:eastAsia="Century Gothic" w:hAnsi="Century Gothic" w:cs="Century Gothic"/>
+                <w:sz w:val="18"/>
+                <w:szCs w:val="18"/>
+              </w:rPr>
+              <w:t xml:space="preserve"> </w:t>
             </w:r>
             <w:r>
               <w:rPr>
@@ -994,7 +1734,7 @@
           <w:tbl>
             <w:tblPr>
               <w:tblStyle w:val="divdocumentsectionexperienceparagraph"/>
-              <w:tblW w:w="0" w:type="auto"/>
+              <w:tblW w:w="8560" w:type="dxa"/>
               <w:tblCellSpacing w:w="0" w:type="dxa"/>
               <w:tblLayout w:type="fixed"/>
               <w:tblCellMar>
@@ -1006,8 +1746,8 @@
             <w:tblGrid>
               <w:gridCol w:w="300"/>
               <w:gridCol w:w="1300"/>
-              <w:gridCol w:w="520"/>
-              <w:gridCol w:w="6440"/>
+              <w:gridCol w:w="20"/>
+              <w:gridCol w:w="6940"/>
             </w:tblGrid>
             <w:tr>
               <w:trPr>
@@ -1031,6 +1771,8 @@
                     <w:rPr>
                       <w:rStyle w:val="divdocumentemptycell"/>
                       <w:rFonts w:ascii="Century Gothic" w:eastAsia="Century Gothic" w:hAnsi="Century Gothic" w:cs="Century Gothic"/>
+                      <w:b/>
+                      <w:bCs/>
                       <w:color w:val="343434"/>
                       <w:spacing w:val="4"/>
                       <w:sz w:val="22"/>
@@ -1041,6 +1783,8 @@
                     <w:rPr>
                       <w:rStyle w:val="divdocumentemptycell"/>
                       <w:rFonts w:ascii="Century Gothic" w:eastAsia="Century Gothic" w:hAnsi="Century Gothic" w:cs="Century Gothic"/>
+                      <w:b/>
+                      <w:bCs/>
                       <w:color w:val="343434"/>
                       <w:spacing w:val="4"/>
                       <w:sz w:val="22"/>
@@ -1068,6 +1812,8 @@
                     <w:rPr>
                       <w:rStyle w:val="divdocumentemptycell"/>
                       <w:rFonts w:ascii="Century Gothic" w:eastAsia="Century Gothic" w:hAnsi="Century Gothic" w:cs="Century Gothic"/>
+                      <w:b/>
+                      <w:bCs/>
                       <w:color w:val="343434"/>
                       <w:spacing w:val="4"/>
                       <w:sz w:val="22"/>
@@ -1078,7 +1824,9 @@
                     <w:rPr>
                       <w:rStyle w:val="divdocumentjobdates"/>
                       <w:rFonts w:ascii="Century Gothic" w:eastAsia="Century Gothic" w:hAnsi="Century Gothic" w:cs="Century Gothic"/>
-                      <w:color w:val="343434"/>
+                      <w:b/>
+                      <w:bCs/>
+                      <w:color w:val="000000" w:themeColor="text1"/>
                       <w:spacing w:val="4"/>
                     </w:rPr>
                     <w:t>201</w:t>
@@ -1087,7 +1835,9 @@
                     <w:rPr>
                       <w:rStyle w:val="divdocumentjobdates"/>
                       <w:rFonts w:ascii="Century Gothic" w:eastAsia="Century Gothic" w:hAnsi="Century Gothic" w:cs="Century Gothic"/>
-                      <w:color w:val="343434"/>
+                      <w:b/>
+                      <w:bCs/>
+                      <w:color w:val="000000" w:themeColor="text1"/>
                       <w:spacing w:val="4"/>
                     </w:rPr>
                     <w:t>8</w:t>
@@ -1096,7 +1846,9 @@
                     <w:rPr>
                       <w:rStyle w:val="divdocumentjobdates"/>
                       <w:rFonts w:ascii="Century Gothic" w:eastAsia="Century Gothic" w:hAnsi="Century Gothic" w:cs="Century Gothic"/>
-                      <w:color w:val="343434"/>
+                      <w:b/>
+                      <w:bCs/>
+                      <w:color w:val="000000" w:themeColor="text1"/>
                       <w:spacing w:val="4"/>
                     </w:rPr>
                     <w:t>-0</w:t>
@@ -1105,7 +1857,9 @@
                     <w:rPr>
                       <w:rStyle w:val="divdocumentjobdates"/>
                       <w:rFonts w:ascii="Century Gothic" w:eastAsia="Century Gothic" w:hAnsi="Century Gothic" w:cs="Century Gothic"/>
-                      <w:color w:val="343434"/>
+                      <w:b/>
+                      <w:bCs/>
+                      <w:color w:val="000000" w:themeColor="text1"/>
                       <w:spacing w:val="4"/>
                     </w:rPr>
                     <w:t>6</w:t>
@@ -1114,7 +1868,9 @@
                     <w:rPr>
                       <w:rStyle w:val="span"/>
                       <w:rFonts w:ascii="Century Gothic" w:eastAsia="Century Gothic" w:hAnsi="Century Gothic" w:cs="Century Gothic"/>
-                      <w:color w:val="343434"/>
+                      <w:b/>
+                      <w:bCs/>
+                      <w:color w:val="000000" w:themeColor="text1"/>
                       <w:spacing w:val="4"/>
                       <w:sz w:val="22"/>
                       <w:szCs w:val="22"/>
@@ -1125,7 +1881,9 @@
                     <w:rPr>
                       <w:rStyle w:val="divdocumentjobdates"/>
                       <w:rFonts w:ascii="Century Gothic" w:eastAsia="Century Gothic" w:hAnsi="Century Gothic" w:cs="Century Gothic"/>
-                      <w:color w:val="343434"/>
+                      <w:b/>
+                      <w:bCs/>
+                      <w:color w:val="000000" w:themeColor="text1"/>
                       <w:spacing w:val="4"/>
                     </w:rPr>
                     <w:t>Current</w:t>
@@ -1134,7 +1892,7 @@
               </w:tc>
               <w:tc>
                 <w:tcPr>
-                  <w:tcW w:w="520" w:type="dxa"/>
+                  <w:tcW w:w="20" w:type="dxa"/>
                   <w:tcMar>
                     <w:top w:w="200" w:type="dxa"/>
                     <w:left w:w="0" w:type="dxa"/>
@@ -1171,7 +1929,7 @@
               </w:tc>
               <w:tc>
                 <w:tcPr>
-                  <w:tcW w:w="6440" w:type="dxa"/>
+                  <w:tcW w:w="6940" w:type="dxa"/>
                   <w:tcMar>
                     <w:top w:w="200" w:type="dxa"/>
                     <w:left w:w="0" w:type="dxa"/>
@@ -1188,7 +1946,7 @@
                     <w:rPr>
                       <w:rStyle w:val="divdocumentright-boxdatetablesinglecolumn"/>
                       <w:rFonts w:ascii="Century Gothic" w:eastAsia="Century Gothic" w:hAnsi="Century Gothic" w:cs="Century Gothic"/>
-                      <w:color w:val="343434"/>
+                      <w:color w:val="2F5496" w:themeColor="accent1" w:themeShade="BF"/>
                       <w:spacing w:val="4"/>
                       <w:sz w:val="22"/>
                       <w:szCs w:val="22"/>
@@ -1200,7 +1958,7 @@
                       <w:rFonts w:ascii="Century Gothic" w:eastAsia="Century Gothic" w:hAnsi="Century Gothic" w:cs="Century Gothic"/>
                       <w:b/>
                       <w:bCs/>
-                      <w:color w:val="343434"/>
+                      <w:color w:val="2F5496" w:themeColor="accent1" w:themeShade="BF"/>
                       <w:spacing w:val="4"/>
                     </w:rPr>
                     <w:t>Programmer Analyst</w:t>
@@ -1214,6 +1972,8 @@
                     <w:rPr>
                       <w:rStyle w:val="divdocumentright-boxdatetablesinglecolumn"/>
                       <w:rFonts w:ascii="Century Gothic" w:eastAsia="Century Gothic" w:hAnsi="Century Gothic" w:cs="Century Gothic"/>
+                      <w:b/>
+                      <w:bCs/>
                       <w:i/>
                       <w:iCs/>
                       <w:color w:val="343434"/>
@@ -1226,6 +1986,8 @@
                     <w:rPr>
                       <w:rStyle w:val="span"/>
                       <w:rFonts w:ascii="Century Gothic" w:eastAsia="Century Gothic" w:hAnsi="Century Gothic" w:cs="Century Gothic"/>
+                      <w:b/>
+                      <w:bCs/>
                       <w:i/>
                       <w:iCs/>
                       <w:color w:val="343434"/>
@@ -1239,6 +2001,8 @@
                     <w:rPr>
                       <w:rStyle w:val="divdocumentright-boxdatetablesinglecolumn"/>
                       <w:rFonts w:ascii="Century Gothic" w:eastAsia="Century Gothic" w:hAnsi="Century Gothic" w:cs="Century Gothic"/>
+                      <w:b/>
+                      <w:bCs/>
                       <w:i/>
                       <w:iCs/>
                       <w:color w:val="343434"/>
@@ -1302,7 +2066,7 @@
                     </w:rPr>
                     <w:t xml:space="preserve"> (</w:t>
                   </w:r>
-                  <w:hyperlink r:id="rId5" w:history="1">
+                  <w:hyperlink r:id="rId9" w:history="1">
                     <w:r>
                       <w:rPr>
                         <w:rStyle w:val="Hyperlink"/>
@@ -1443,7 +2207,7 @@
                       <w:sz w:val="18"/>
                       <w:szCs w:val="18"/>
                     </w:rPr>
-                    <w:t>Writing simple to complex Mongo and Elastic Queries for testing purpose.</w:t>
+                    <w:t>Writing simple to complex Mongo and Elastic Queries for testing.</w:t>
                   </w:r>
                 </w:p>
                 <w:p>
@@ -1533,7 +2297,7 @@
                       <w:sz w:val="18"/>
                       <w:szCs w:val="18"/>
                     </w:rPr>
-                    <w:t>Worked with tool Jenkins to implement build automation.</w:t>
+                    <w:t>Worked with Jenkins to implement build automation.</w:t>
                   </w:r>
                 </w:p>
                 <w:p>
@@ -1570,6 +2334,21 @@
                   <w:pPr>
                     <w:pStyle w:val="divdocumentli"/>
                     <w:spacing w:line="276" w:lineRule="auto"/>
+                    <w:ind w:left="720" w:right="300"/>
+                    <w:rPr>
+                      <w:rStyle w:val="divdocumentright-boxdatetablesinglecolumn"/>
+                      <w:rFonts w:ascii="Century Gothic" w:eastAsia="Century Gothic" w:hAnsi="Century Gothic" w:cs="Century Gothic"/>
+                      <w:color w:val="343434"/>
+                      <w:spacing w:val="4"/>
+                      <w:sz w:val="18"/>
+                      <w:szCs w:val="18"/>
+                    </w:rPr>
+                  </w:pPr>
+                </w:p>
+                <w:p>
+                  <w:pPr>
+                    <w:pStyle w:val="divdocumentli"/>
+                    <w:spacing w:line="276" w:lineRule="auto"/>
                     <w:ind w:right="300"/>
                     <w:rPr>
                       <w:rStyle w:val="divdocumentright-boxdatetablesinglecolumn"/>
@@ -1604,7 +2383,7 @@
                     </w:rPr>
                     <w:t xml:space="preserve"> (</w:t>
                   </w:r>
-                  <w:hyperlink r:id="rId6" w:history="1">
+                  <w:hyperlink r:id="rId10" w:history="1">
                     <w:r>
                       <w:rPr>
                         <w:rStyle w:val="Hyperlink"/>
@@ -1739,7 +2518,18 @@
                       <w:sz w:val="18"/>
                       <w:szCs w:val="18"/>
                     </w:rPr>
-                    <w:t>Experience in designing E2E Automation Scripts and Hands-on experience in Chai Mocha framework.</w:t>
+                    <w:t>Experience in designing E2E Automation Scripts</w:t>
+                  </w:r>
+                  <w:r>
+                    <w:rPr>
+                      <w:rStyle w:val="divdocumentright-boxdatetablesinglecolumn"/>
+                      <w:rFonts w:ascii="Century Gothic" w:eastAsia="Century Gothic" w:hAnsi="Century Gothic" w:cs="Century Gothic"/>
+                      <w:color w:val="343434"/>
+                      <w:spacing w:val="4"/>
+                      <w:sz w:val="18"/>
+                      <w:szCs w:val="18"/>
+                    </w:rPr>
+                    <w:t>.</w:t>
                   </w:r>
                 </w:p>
                 <w:p>
@@ -1769,7 +2559,51 @@
                       <w:sz w:val="18"/>
                       <w:szCs w:val="18"/>
                     </w:rPr>
-                    <w:t>Good Knowledge on Test Management Tools like HP ALM.</w:t>
+                    <w:t xml:space="preserve">Hands-on experience in Chai </w:t>
+                  </w:r>
+                  <w:r>
+                    <w:rPr>
+                      <w:rStyle w:val="divdocumentright-boxdatetablesinglecolumn"/>
+                      <w:rFonts w:ascii="Century Gothic" w:eastAsia="Century Gothic" w:hAnsi="Century Gothic" w:cs="Century Gothic"/>
+                      <w:color w:val="343434"/>
+                      <w:spacing w:val="4"/>
+                      <w:sz w:val="18"/>
+                      <w:szCs w:val="18"/>
+                    </w:rPr>
+                    <w:t xml:space="preserve">&amp; </w:t>
+                  </w:r>
+                  <w:r>
+                    <w:rPr>
+                      <w:rStyle w:val="divdocumentright-boxdatetablesinglecolumn"/>
+                      <w:rFonts w:ascii="Century Gothic" w:eastAsia="Century Gothic" w:hAnsi="Century Gothic" w:cs="Century Gothic"/>
+                      <w:color w:val="343434"/>
+                      <w:spacing w:val="4"/>
+                      <w:sz w:val="18"/>
+                      <w:szCs w:val="18"/>
+                    </w:rPr>
+                    <w:t>Mocha framework</w:t>
+                  </w:r>
+                  <w:r>
+                    <w:rPr>
+                      <w:rStyle w:val="divdocumentright-boxdatetablesinglecolumn"/>
+                      <w:rFonts w:ascii="Century Gothic" w:eastAsia="Century Gothic" w:hAnsi="Century Gothic" w:cs="Century Gothic"/>
+                      <w:color w:val="343434"/>
+                      <w:spacing w:val="4"/>
+                      <w:sz w:val="18"/>
+                      <w:szCs w:val="18"/>
+                    </w:rPr>
+                    <w:t>s</w:t>
+                  </w:r>
+                  <w:r>
+                    <w:rPr>
+                      <w:rStyle w:val="divdocumentright-boxdatetablesinglecolumn"/>
+                      <w:rFonts w:ascii="Century Gothic" w:eastAsia="Century Gothic" w:hAnsi="Century Gothic" w:cs="Century Gothic"/>
+                      <w:color w:val="343434"/>
+                      <w:spacing w:val="4"/>
+                      <w:sz w:val="18"/>
+                      <w:szCs w:val="18"/>
+                    </w:rPr>
+                    <w:t>.</w:t>
                   </w:r>
                 </w:p>
                 <w:p>
@@ -1799,7 +2633,40 @@
                       <w:sz w:val="18"/>
                       <w:szCs w:val="18"/>
                     </w:rPr>
-                    <w:t>Performed Functional Testing, Regression Testing and created Test Plan, Test Condition.</w:t>
+                    <w:t>Experience</w:t>
+                  </w:r>
+                  <w:r>
+                    <w:rPr>
+                      <w:rStyle w:val="divdocumentright-boxdatetablesinglecolumn"/>
+                      <w:rFonts w:ascii="Century Gothic" w:eastAsia="Century Gothic" w:hAnsi="Century Gothic" w:cs="Century Gothic"/>
+                      <w:color w:val="343434"/>
+                      <w:spacing w:val="4"/>
+                      <w:sz w:val="18"/>
+                      <w:szCs w:val="18"/>
+                    </w:rPr>
+                    <w:t xml:space="preserve"> </w:t>
+                  </w:r>
+                  <w:r>
+                    <w:rPr>
+                      <w:rStyle w:val="divdocumentright-boxdatetablesinglecolumn"/>
+                      <w:rFonts w:ascii="Century Gothic" w:eastAsia="Century Gothic" w:hAnsi="Century Gothic" w:cs="Century Gothic"/>
+                      <w:color w:val="343434"/>
+                      <w:spacing w:val="4"/>
+                      <w:sz w:val="18"/>
+                      <w:szCs w:val="18"/>
+                    </w:rPr>
+                    <w:t xml:space="preserve">in </w:t>
+                  </w:r>
+                  <w:r>
+                    <w:rPr>
+                      <w:rStyle w:val="divdocumentright-boxdatetablesinglecolumn"/>
+                      <w:rFonts w:ascii="Century Gothic" w:eastAsia="Century Gothic" w:hAnsi="Century Gothic" w:cs="Century Gothic"/>
+                      <w:color w:val="343434"/>
+                      <w:spacing w:val="4"/>
+                      <w:sz w:val="18"/>
+                      <w:szCs w:val="18"/>
+                    </w:rPr>
+                    <w:t>Test Management Tools like HP ALM.</w:t>
                   </w:r>
                 </w:p>
                 <w:p>
@@ -1829,7 +2696,7 @@
                       <w:sz w:val="18"/>
                       <w:szCs w:val="18"/>
                     </w:rPr>
-                    <w:t>Worked on SoapUI for Web Service Automation.</w:t>
+                    <w:t>Performed Functional Testing, Regression Testing and created Test Plan, Test Condition.</w:t>
                   </w:r>
                 </w:p>
                 <w:p>
@@ -1859,7 +2726,7 @@
                       <w:sz w:val="18"/>
                       <w:szCs w:val="18"/>
                     </w:rPr>
-                    <w:t>Followed Agile methodology.</w:t>
+                    <w:t>Worked on SoapUI for Web Service Automation.</w:t>
                   </w:r>
                 </w:p>
                 <w:p>
@@ -1889,7 +2756,7 @@
                       <w:sz w:val="18"/>
                       <w:szCs w:val="18"/>
                     </w:rPr>
-                    <w:t>Certified on Automation Anywhere certified Advanced RPA professional.</w:t>
+                    <w:t>Followed Agile methodology.</w:t>
                   </w:r>
                 </w:p>
                 <w:p>
@@ -1906,6 +2773,71 @@
                       <w:rFonts w:ascii="Century Gothic" w:eastAsia="Century Gothic" w:hAnsi="Century Gothic" w:cs="Century Gothic"/>
                       <w:color w:val="343434"/>
                       <w:spacing w:val="4"/>
+                      <w:sz w:val="18"/>
+                      <w:szCs w:val="18"/>
+                    </w:rPr>
+                  </w:pPr>
+                  <w:r>
+                    <w:rPr>
+                      <w:rStyle w:val="divdocumentright-boxdatetablesinglecolumn"/>
+                      <w:rFonts w:ascii="Century Gothic" w:eastAsia="Century Gothic" w:hAnsi="Century Gothic" w:cs="Century Gothic"/>
+                      <w:color w:val="343434"/>
+                      <w:spacing w:val="4"/>
+                      <w:sz w:val="18"/>
+                      <w:szCs w:val="18"/>
+                    </w:rPr>
+                    <w:t>Certification –</w:t>
+                  </w:r>
+                  <w:r>
+                    <w:rPr>
+                      <w:rStyle w:val="divdocumentright-boxdatetablesinglecolumn"/>
+                      <w:rFonts w:ascii="Century Gothic" w:eastAsia="Century Gothic" w:hAnsi="Century Gothic" w:cs="Century Gothic"/>
+                      <w:color w:val="343434"/>
+                      <w:spacing w:val="4"/>
+                      <w:sz w:val="18"/>
+                      <w:szCs w:val="18"/>
+                    </w:rPr>
+                    <w:t xml:space="preserve"> </w:t>
+                  </w:r>
+                  <w:r>
+                    <w:rPr>
+                      <w:rStyle w:val="divdocumentright-boxdatetablesinglecolumn"/>
+                      <w:rFonts w:ascii="Century Gothic" w:eastAsia="Century Gothic" w:hAnsi="Century Gothic" w:cs="Century Gothic"/>
+                      <w:b/>
+                      <w:bCs/>
+                      <w:color w:val="343434"/>
+                      <w:spacing w:val="4"/>
+                      <w:sz w:val="18"/>
+                      <w:szCs w:val="18"/>
+                    </w:rPr>
+                    <w:t>Automation Anywhere certified Advanced RPA professional</w:t>
+                  </w:r>
+                  <w:r>
+                    <w:rPr>
+                      <w:rStyle w:val="divdocumentright-boxdatetablesinglecolumn"/>
+                      <w:rFonts w:ascii="Century Gothic" w:eastAsia="Century Gothic" w:hAnsi="Century Gothic" w:cs="Century Gothic"/>
+                      <w:color w:val="343434"/>
+                      <w:spacing w:val="4"/>
+                      <w:sz w:val="18"/>
+                      <w:szCs w:val="18"/>
+                    </w:rPr>
+                    <w:t>.</w:t>
+                  </w:r>
+                </w:p>
+                <w:p>
+                  <w:pPr>
+                    <w:pStyle w:val="divdocumentli"/>
+                    <w:numPr>
+                      <w:ilvl w:val="0"/>
+                      <w:numId w:val="4"/>
+                    </w:numPr>
+                    <w:spacing w:line="276" w:lineRule="auto"/>
+                    <w:ind w:right="300"/>
+                    <w:rPr>
+                      <w:rStyle w:val="divdocumentright-boxdatetablesinglecolumn"/>
+                      <w:rFonts w:ascii="Century Gothic" w:eastAsia="Century Gothic" w:hAnsi="Century Gothic" w:cs="Century Gothic"/>
+                      <w:color w:val="343434"/>
+                      <w:spacing w:val="4"/>
                       <w:sz w:val="22"/>
                       <w:szCs w:val="22"/>
                     </w:rPr>
@@ -1936,7 +2868,7 @@
           <w:tbl>
             <w:tblPr>
               <w:tblStyle w:val="divdocumentsectionexperienceparagraph"/>
-              <w:tblW w:w="0" w:type="auto"/>
+              <w:tblW w:w="8560" w:type="dxa"/>
               <w:tblCellSpacing w:w="0" w:type="dxa"/>
               <w:tblLayout w:type="fixed"/>
               <w:tblCellMar>
@@ -1948,8 +2880,8 @@
             <w:tblGrid>
               <w:gridCol w:w="300"/>
               <w:gridCol w:w="1300"/>
-              <w:gridCol w:w="520"/>
-              <w:gridCol w:w="6440"/>
+              <w:gridCol w:w="20"/>
+              <w:gridCol w:w="6940"/>
             </w:tblGrid>
             <w:tr>
               <w:trPr>
@@ -1973,6 +2905,8 @@
                     <w:rPr>
                       <w:rStyle w:val="divdocumentemptycell"/>
                       <w:rFonts w:ascii="Century Gothic" w:eastAsia="Century Gothic" w:hAnsi="Century Gothic" w:cs="Century Gothic"/>
+                      <w:b/>
+                      <w:bCs/>
                       <w:color w:val="343434"/>
                       <w:spacing w:val="4"/>
                       <w:sz w:val="22"/>
@@ -1983,6 +2917,8 @@
                     <w:rPr>
                       <w:rStyle w:val="divdocumentemptycell"/>
                       <w:rFonts w:ascii="Century Gothic" w:eastAsia="Century Gothic" w:hAnsi="Century Gothic" w:cs="Century Gothic"/>
+                      <w:b/>
+                      <w:bCs/>
                       <w:color w:val="343434"/>
                       <w:spacing w:val="4"/>
                       <w:sz w:val="22"/>
@@ -2010,6 +2946,8 @@
                     <w:rPr>
                       <w:rStyle w:val="divdocumentemptycell"/>
                       <w:rFonts w:ascii="Century Gothic" w:eastAsia="Century Gothic" w:hAnsi="Century Gothic" w:cs="Century Gothic"/>
+                      <w:b/>
+                      <w:bCs/>
                       <w:color w:val="343434"/>
                       <w:spacing w:val="4"/>
                       <w:sz w:val="22"/>
@@ -2020,6 +2958,8 @@
                     <w:rPr>
                       <w:rStyle w:val="divdocumentjobdates"/>
                       <w:rFonts w:ascii="Century Gothic" w:eastAsia="Century Gothic" w:hAnsi="Century Gothic" w:cs="Century Gothic"/>
+                      <w:b/>
+                      <w:bCs/>
                       <w:color w:val="343434"/>
                       <w:spacing w:val="4"/>
                     </w:rPr>
@@ -2029,6 +2969,8 @@
                     <w:rPr>
                       <w:rStyle w:val="divdocumentjobdates"/>
                       <w:rFonts w:ascii="Century Gothic" w:eastAsia="Century Gothic" w:hAnsi="Century Gothic" w:cs="Century Gothic"/>
+                      <w:b/>
+                      <w:bCs/>
                       <w:color w:val="343434"/>
                       <w:spacing w:val="4"/>
                     </w:rPr>
@@ -2038,6 +2980,8 @@
                     <w:rPr>
                       <w:rStyle w:val="divdocumentjobdates"/>
                       <w:rFonts w:ascii="Century Gothic" w:eastAsia="Century Gothic" w:hAnsi="Century Gothic" w:cs="Century Gothic"/>
+                      <w:b/>
+                      <w:bCs/>
                       <w:color w:val="343434"/>
                       <w:spacing w:val="4"/>
                     </w:rPr>
@@ -2047,6 +2991,8 @@
                     <w:rPr>
                       <w:rStyle w:val="divdocumentjobdates"/>
                       <w:rFonts w:ascii="Century Gothic" w:eastAsia="Century Gothic" w:hAnsi="Century Gothic" w:cs="Century Gothic"/>
+                      <w:b/>
+                      <w:bCs/>
                       <w:color w:val="343434"/>
                       <w:spacing w:val="4"/>
                     </w:rPr>
@@ -2056,6 +3002,8 @@
                     <w:rPr>
                       <w:rStyle w:val="span"/>
                       <w:rFonts w:ascii="Century Gothic" w:eastAsia="Century Gothic" w:hAnsi="Century Gothic" w:cs="Century Gothic"/>
+                      <w:b/>
+                      <w:bCs/>
                       <w:color w:val="343434"/>
                       <w:spacing w:val="4"/>
                       <w:sz w:val="22"/>
@@ -2067,6 +3015,8 @@
                     <w:rPr>
                       <w:rStyle w:val="divdocumentjobdates"/>
                       <w:rFonts w:ascii="Century Gothic" w:eastAsia="Century Gothic" w:hAnsi="Century Gothic" w:cs="Century Gothic"/>
+                      <w:b/>
+                      <w:bCs/>
                       <w:color w:val="343434"/>
                       <w:spacing w:val="4"/>
                     </w:rPr>
@@ -2076,6 +3026,8 @@
                     <w:rPr>
                       <w:rStyle w:val="divdocumentjobdates"/>
                       <w:rFonts w:ascii="Century Gothic" w:eastAsia="Century Gothic" w:hAnsi="Century Gothic" w:cs="Century Gothic"/>
+                      <w:b/>
+                      <w:bCs/>
                       <w:color w:val="343434"/>
                       <w:spacing w:val="4"/>
                     </w:rPr>
@@ -2085,6 +3037,8 @@
                     <w:rPr>
                       <w:rStyle w:val="divdocumentjobdates"/>
                       <w:rFonts w:ascii="Century Gothic" w:eastAsia="Century Gothic" w:hAnsi="Century Gothic" w:cs="Century Gothic"/>
+                      <w:b/>
+                      <w:bCs/>
                       <w:color w:val="343434"/>
                       <w:spacing w:val="4"/>
                     </w:rPr>
@@ -2094,6 +3048,8 @@
                     <w:rPr>
                       <w:rStyle w:val="divdocumentjobdates"/>
                       <w:rFonts w:ascii="Century Gothic" w:eastAsia="Century Gothic" w:hAnsi="Century Gothic" w:cs="Century Gothic"/>
+                      <w:b/>
+                      <w:bCs/>
                       <w:color w:val="343434"/>
                       <w:spacing w:val="4"/>
                     </w:rPr>
@@ -2103,7 +3059,7 @@
               </w:tc>
               <w:tc>
                 <w:tcPr>
-                  <w:tcW w:w="520" w:type="dxa"/>
+                  <w:tcW w:w="20" w:type="dxa"/>
                   <w:tcMar>
                     <w:top w:w="200" w:type="dxa"/>
                     <w:left w:w="0" w:type="dxa"/>
@@ -2140,7 +3096,7 @@
               </w:tc>
               <w:tc>
                 <w:tcPr>
-                  <w:tcW w:w="6440" w:type="dxa"/>
+                  <w:tcW w:w="6940" w:type="dxa"/>
                   <w:tcMar>
                     <w:top w:w="200" w:type="dxa"/>
                     <w:left w:w="0" w:type="dxa"/>
@@ -2157,7 +3113,7 @@
                     <w:rPr>
                       <w:rStyle w:val="divdocumentright-boxdatetablesinglecolumn"/>
                       <w:rFonts w:ascii="Century Gothic" w:eastAsia="Century Gothic" w:hAnsi="Century Gothic" w:cs="Century Gothic"/>
-                      <w:color w:val="343434"/>
+                      <w:color w:val="2F5496" w:themeColor="accent1" w:themeShade="BF"/>
                       <w:spacing w:val="4"/>
                       <w:sz w:val="22"/>
                       <w:szCs w:val="22"/>
@@ -2169,10 +3125,21 @@
                       <w:rFonts w:ascii="Century Gothic" w:eastAsia="Century Gothic" w:hAnsi="Century Gothic" w:cs="Century Gothic"/>
                       <w:b/>
                       <w:bCs/>
-                      <w:color w:val="343434"/>
-                      <w:spacing w:val="4"/>
-                    </w:rPr>
-                    <w:t>Application Developer</w:t>
+                      <w:color w:val="2F5496" w:themeColor="accent1" w:themeShade="BF"/>
+                      <w:spacing w:val="4"/>
+                    </w:rPr>
+                    <w:t>Application Develope</w:t>
+                  </w:r>
+                  <w:r>
+                    <w:rPr>
+                      <w:rStyle w:val="divdocumentjobtitle"/>
+                      <w:rFonts w:ascii="Century Gothic" w:eastAsia="Century Gothic" w:hAnsi="Century Gothic" w:cs="Century Gothic"/>
+                      <w:b/>
+                      <w:bCs/>
+                      <w:color w:val="2F5496" w:themeColor="accent1" w:themeShade="BF"/>
+                      <w:spacing w:val="4"/>
+                    </w:rPr>
+                    <w:t>r</w:t>
                   </w:r>
                 </w:p>
                 <w:p>
@@ -2183,6 +3150,8 @@
                     <w:rPr>
                       <w:rStyle w:val="divdocumentright-boxdatetablesinglecolumn"/>
                       <w:rFonts w:ascii="Century Gothic" w:eastAsia="Century Gothic" w:hAnsi="Century Gothic" w:cs="Century Gothic"/>
+                      <w:b/>
+                      <w:bCs/>
                       <w:i/>
                       <w:iCs/>
                       <w:color w:val="343434"/>
@@ -2196,6 +3165,8 @@
                     <w:rPr>
                       <w:rStyle w:val="span"/>
                       <w:rFonts w:ascii="Century Gothic" w:eastAsia="Century Gothic" w:hAnsi="Century Gothic" w:cs="Century Gothic"/>
+                      <w:b/>
+                      <w:bCs/>
                       <w:i/>
                       <w:iCs/>
                       <w:color w:val="343434"/>
@@ -2209,6 +3180,8 @@
                     <w:rPr>
                       <w:rStyle w:val="span"/>
                       <w:rFonts w:ascii="Century Gothic" w:eastAsia="Century Gothic" w:hAnsi="Century Gothic" w:cs="Century Gothic"/>
+                      <w:b/>
+                      <w:bCs/>
                       <w:i/>
                       <w:iCs/>
                       <w:color w:val="343434"/>
@@ -2223,6 +3196,8 @@
                     <w:rPr>
                       <w:rStyle w:val="span"/>
                       <w:rFonts w:ascii="Century Gothic" w:eastAsia="Century Gothic" w:hAnsi="Century Gothic" w:cs="Century Gothic"/>
+                      <w:b/>
+                      <w:bCs/>
                       <w:i/>
                       <w:iCs/>
                       <w:color w:val="343434"/>
@@ -2236,6 +3211,8 @@
                     <w:rPr>
                       <w:rStyle w:val="span"/>
                       <w:rFonts w:ascii="Century Gothic" w:eastAsia="Century Gothic" w:hAnsi="Century Gothic" w:cs="Century Gothic"/>
+                      <w:b/>
+                      <w:bCs/>
                       <w:i/>
                       <w:iCs/>
                       <w:color w:val="343434"/>
@@ -2249,6 +3226,8 @@
                     <w:rPr>
                       <w:rStyle w:val="divdocumentright-boxdatetablesinglecolumn"/>
                       <w:rFonts w:ascii="Century Gothic" w:eastAsia="Century Gothic" w:hAnsi="Century Gothic" w:cs="Century Gothic"/>
+                      <w:b/>
+                      <w:bCs/>
                       <w:i/>
                       <w:iCs/>
                       <w:color w:val="343434"/>
@@ -2376,37 +3355,40 @@
                       <w:sz w:val="18"/>
                       <w:szCs w:val="18"/>
                     </w:rPr>
-                    <w:t>Designed UI for KINNECT TOOL which tracks ATHLETES BMI data using ASP.Net.</w:t>
-                  </w:r>
-                </w:p>
-                <w:p>
-                  <w:pPr>
-                    <w:pStyle w:val="divdocumentli"/>
-                    <w:numPr>
-                      <w:ilvl w:val="0"/>
-                      <w:numId w:val="5"/>
-                    </w:numPr>
-                    <w:spacing w:line="276" w:lineRule="auto"/>
-                    <w:ind w:right="300"/>
-                    <w:rPr>
-                      <w:rStyle w:val="divdocumentright-boxdatetablesinglecolumn"/>
-                      <w:rFonts w:ascii="Century Gothic" w:eastAsia="Century Gothic" w:hAnsi="Century Gothic" w:cs="Century Gothic"/>
-                      <w:color w:val="343434"/>
-                      <w:spacing w:val="4"/>
-                      <w:sz w:val="22"/>
-                      <w:szCs w:val="22"/>
-                    </w:rPr>
-                  </w:pPr>
-                  <w:r>
-                    <w:rPr>
-                      <w:rStyle w:val="divdocumentright-boxdatetablesinglecolumn"/>
-                      <w:rFonts w:ascii="Century Gothic" w:eastAsia="Century Gothic" w:hAnsi="Century Gothic" w:cs="Century Gothic"/>
-                      <w:color w:val="343434"/>
-                      <w:spacing w:val="4"/>
-                      <w:sz w:val="18"/>
-                      <w:szCs w:val="18"/>
-                    </w:rPr>
-                    <w:t>Designed UI for KIOSK TOOL.</w:t>
+                    <w:t xml:space="preserve">Designed UI for </w:t>
+                  </w:r>
+                  <w:r>
+                    <w:rPr>
+                      <w:rStyle w:val="divdocumentright-boxdatetablesinglecolumn"/>
+                      <w:rFonts w:ascii="Century Gothic" w:eastAsia="Century Gothic" w:hAnsi="Century Gothic" w:cs="Century Gothic"/>
+                      <w:color w:val="343434"/>
+                      <w:spacing w:val="4"/>
+                      <w:sz w:val="18"/>
+                      <w:szCs w:val="18"/>
+                    </w:rPr>
+                    <w:t>KIOSK TOOL</w:t>
+                  </w:r>
+                  <w:r>
+                    <w:rPr>
+                      <w:rStyle w:val="divdocumentright-boxdatetablesinglecolumn"/>
+                      <w:rFonts w:ascii="Century Gothic" w:eastAsia="Century Gothic" w:hAnsi="Century Gothic" w:cs="Century Gothic"/>
+                      <w:color w:val="343434"/>
+                      <w:spacing w:val="4"/>
+                      <w:sz w:val="18"/>
+                      <w:szCs w:val="18"/>
+                    </w:rPr>
+                    <w:t xml:space="preserve"> and </w:t>
+                  </w:r>
+                  <w:r>
+                    <w:rPr>
+                      <w:rStyle w:val="divdocumentright-boxdatetablesinglecolumn"/>
+                      <w:rFonts w:ascii="Century Gothic" w:eastAsia="Century Gothic" w:hAnsi="Century Gothic" w:cs="Century Gothic"/>
+                      <w:color w:val="343434"/>
+                      <w:spacing w:val="4"/>
+                      <w:sz w:val="18"/>
+                      <w:szCs w:val="18"/>
+                    </w:rPr>
+                    <w:t>KINNECT TOOL which tracks ATHLETES BMI data using ASP.Net.</w:t>
                   </w:r>
                 </w:p>
               </w:tc>
@@ -2422,367 +3404,8 @@
           </w:p>
           <w:p>
             <w:pPr>
-              <w:pStyle w:val="divdocumentsectiongapdiv"/>
-              <w:spacing w:line="276" w:lineRule="auto"/>
-              <w:rPr>
-                <w:rStyle w:val="divdocumentright-box"/>
-                <w:rFonts w:ascii="Century Gothic" w:eastAsia="Century Gothic" w:hAnsi="Century Gothic" w:cs="Century Gothic"/>
-                <w:sz w:val="14"/>
-                <w:szCs w:val="14"/>
-              </w:rPr>
-            </w:pPr>
-            <w:r>
-              <w:rPr>
-                <w:rStyle w:val="divdocumentright-box"/>
-                <w:rFonts w:ascii="Century Gothic" w:eastAsia="Century Gothic" w:hAnsi="Century Gothic" w:cs="Century Gothic"/>
-                <w:sz w:val="14"/>
-                <w:szCs w:val="14"/>
-              </w:rPr>
-              <w:t> </w:t>
-            </w:r>
-          </w:p>
-          <w:p>
-            <w:pPr>
-              <w:pStyle w:val="divdocumentleft-boxdivheadingParagraph"/>
-              <w:pBdr>
-                <w:top w:val="single" w:sz="8" w:space="8" w:color="D5D6D6"/>
-                <w:bottom w:val="single" w:sz="8" w:space="8" w:color="D5D6D6"/>
-              </w:pBdr>
-              <w:spacing w:line="276" w:lineRule="auto"/>
-              <w:ind w:left="300" w:right="300"/>
-              <w:rPr>
-                <w:rStyle w:val="divdocumentright-box"/>
-                <w:rFonts w:ascii="Century Gothic" w:eastAsia="Century Gothic" w:hAnsi="Century Gothic" w:cs="Century Gothic"/>
-                <w:b/>
-                <w:bCs/>
-                <w:spacing w:val="0"/>
-                <w:sz w:val="22"/>
-                <w:szCs w:val="22"/>
-              </w:rPr>
-            </w:pPr>
-            <w:r>
-              <w:rPr>
-                <w:rStyle w:val="divdocumentleft-boxdivsectiontitle"/>
-                <w:rFonts w:ascii="Century Gothic" w:eastAsia="Century Gothic" w:hAnsi="Century Gothic" w:cs="Century Gothic"/>
-                <w:b/>
-                <w:bCs/>
-                <w:color w:val="002E58"/>
-                <w:sz w:val="32"/>
-                <w:szCs w:val="32"/>
-                <w:shd w:val="clear" w:color="auto" w:fill="auto"/>
-              </w:rPr>
-              <w:t>Education</w:t>
-            </w:r>
-          </w:p>
-          <w:p>
-            <w:pPr>
-              <w:pStyle w:val="left-boxheadinggapdiv"/>
-              <w:spacing w:line="276" w:lineRule="auto"/>
-              <w:rPr>
-                <w:rStyle w:val="divdocumentright-box"/>
-                <w:rFonts w:ascii="Century Gothic" w:eastAsia="Century Gothic" w:hAnsi="Century Gothic" w:cs="Century Gothic"/>
-              </w:rPr>
-            </w:pPr>
-            <w:r>
-              <w:rPr>
-                <w:rStyle w:val="divdocumentright-box"/>
-                <w:rFonts w:ascii="Century Gothic" w:eastAsia="Century Gothic" w:hAnsi="Century Gothic" w:cs="Century Gothic"/>
-              </w:rPr>
-              <w:t> </w:t>
-            </w:r>
-          </w:p>
-          <w:tbl>
-            <w:tblPr>
-              <w:tblStyle w:val="divdocumentsectioneducationparagraph"/>
-              <w:tblW w:w="0" w:type="auto"/>
-              <w:tblCellSpacing w:w="0" w:type="dxa"/>
-              <w:tblLayout w:type="fixed"/>
-              <w:tblCellMar>
-                <w:left w:w="0" w:type="dxa"/>
-                <w:right w:w="0" w:type="dxa"/>
-              </w:tblCellMar>
-              <w:tblLook w:val="05E0" w:firstRow="1" w:lastRow="1" w:firstColumn="1" w:lastColumn="1" w:noHBand="0" w:noVBand="1"/>
-            </w:tblPr>
-            <w:tblGrid>
-              <w:gridCol w:w="300"/>
-              <w:gridCol w:w="1300"/>
-              <w:gridCol w:w="520"/>
-              <w:gridCol w:w="6440"/>
-            </w:tblGrid>
-            <w:tr>
-              <w:trPr>
-                <w:tblCellSpacing w:w="0" w:type="dxa"/>
-              </w:trPr>
-              <w:tc>
-                <w:tcPr>
-                  <w:tcW w:w="300" w:type="dxa"/>
-                  <w:tcMar>
-                    <w:top w:w="200" w:type="dxa"/>
-                    <w:left w:w="0" w:type="dxa"/>
-                    <w:bottom w:w="0" w:type="dxa"/>
-                    <w:right w:w="0" w:type="dxa"/>
-                  </w:tcMar>
-                  <w:hideMark/>
-                </w:tcPr>
-                <w:p>
-                  <w:pPr>
-                    <w:pStyle w:val="divdocumentemptycellParagraph"/>
-                    <w:spacing w:line="276" w:lineRule="auto"/>
-                    <w:rPr>
-                      <w:rStyle w:val="divdocumentemptycell"/>
-                      <w:rFonts w:ascii="Century Gothic" w:eastAsia="Century Gothic" w:hAnsi="Century Gothic" w:cs="Century Gothic"/>
-                      <w:color w:val="343434"/>
-                      <w:spacing w:val="4"/>
-                      <w:sz w:val="22"/>
-                      <w:szCs w:val="22"/>
-                    </w:rPr>
-                  </w:pPr>
-                  <w:r>
-                    <w:rPr>
-                      <w:rStyle w:val="divdocumentemptycell"/>
-                      <w:rFonts w:ascii="Century Gothic" w:eastAsia="Century Gothic" w:hAnsi="Century Gothic" w:cs="Century Gothic"/>
-                      <w:color w:val="343434"/>
-                      <w:spacing w:val="4"/>
-                      <w:sz w:val="22"/>
-                      <w:szCs w:val="22"/>
-                    </w:rPr>
-                    <w:t> </w:t>
-                  </w:r>
-                </w:p>
-              </w:tc>
-              <w:tc>
-                <w:tcPr>
-                  <w:tcW w:w="1300" w:type="dxa"/>
-                  <w:tcMar>
-                    <w:top w:w="200" w:type="dxa"/>
-                    <w:left w:w="0" w:type="dxa"/>
-                    <w:bottom w:w="0" w:type="dxa"/>
-                    <w:right w:w="0" w:type="dxa"/>
-                  </w:tcMar>
-                  <w:hideMark/>
-                </w:tcPr>
-                <w:p>
-                  <w:pPr>
-                    <w:pStyle w:val="divdocumentemptycellParagraph"/>
-                    <w:spacing w:line="276" w:lineRule="auto"/>
-                    <w:rPr>
-                      <w:rStyle w:val="divdocumentemptycell"/>
-                      <w:rFonts w:ascii="Century Gothic" w:eastAsia="Century Gothic" w:hAnsi="Century Gothic" w:cs="Century Gothic"/>
-                      <w:color w:val="343434"/>
-                      <w:spacing w:val="4"/>
-                      <w:sz w:val="22"/>
-                      <w:szCs w:val="22"/>
-                    </w:rPr>
-                  </w:pPr>
-                  <w:r>
-                    <w:rPr>
-                      <w:rStyle w:val="divdocumentjobdates"/>
-                      <w:rFonts w:ascii="Century Gothic" w:eastAsia="Century Gothic" w:hAnsi="Century Gothic" w:cs="Century Gothic"/>
-                      <w:color w:val="343434"/>
-                      <w:spacing w:val="4"/>
-                    </w:rPr>
-                    <w:t>20</w:t>
-                  </w:r>
-                  <w:r>
-                    <w:rPr>
-                      <w:rStyle w:val="divdocumentjobdates"/>
-                      <w:rFonts w:ascii="Century Gothic" w:eastAsia="Century Gothic" w:hAnsi="Century Gothic" w:cs="Century Gothic"/>
-                      <w:color w:val="343434"/>
-                      <w:spacing w:val="4"/>
-                    </w:rPr>
-                    <w:t>17</w:t>
-                  </w:r>
-                </w:p>
-              </w:tc>
-              <w:tc>
-                <w:tcPr>
-                  <w:tcW w:w="520" w:type="dxa"/>
-                  <w:tcMar>
-                    <w:top w:w="200" w:type="dxa"/>
-                    <w:left w:w="0" w:type="dxa"/>
-                    <w:bottom w:w="0" w:type="dxa"/>
-                    <w:right w:w="0" w:type="dxa"/>
-                  </w:tcMar>
-                  <w:hideMark/>
-                </w:tcPr>
-                <w:p>
-                  <w:pPr>
-                    <w:pStyle w:val="divdocumentemptycellParagraph"/>
-                    <w:spacing w:line="276" w:lineRule="auto"/>
-                    <w:rPr>
-                      <w:rStyle w:val="divdocumentright-boxpaddedlinedate-content"/>
-                      <w:rFonts w:ascii="Century Gothic" w:eastAsia="Century Gothic" w:hAnsi="Century Gothic" w:cs="Century Gothic"/>
-                      <w:color w:val="343434"/>
-                      <w:spacing w:val="4"/>
-                      <w:sz w:val="22"/>
-                      <w:szCs w:val="22"/>
-                    </w:rPr>
-                  </w:pPr>
-                  <w:r>
-                    <w:rPr>
-                      <w:rStyle w:val="divdocumentright-boxdatetablepindcell"/>
-                      <w:rFonts w:ascii="Century Gothic" w:eastAsia="Century Gothic" w:hAnsi="Century Gothic" w:cs="Century Gothic"/>
-                      <w:color w:val="343434"/>
-                      <w:spacing w:val="4"/>
-                      <w:sz w:val="22"/>
-                      <w:szCs w:val="22"/>
-                    </w:rPr>
-                    <w:t> </w:t>
-                  </w:r>
-                </w:p>
-              </w:tc>
-              <w:tc>
-                <w:tcPr>
-                  <w:tcW w:w="6440" w:type="dxa"/>
-                  <w:tcMar>
-                    <w:top w:w="200" w:type="dxa"/>
-                    <w:left w:w="0" w:type="dxa"/>
-                    <w:bottom w:w="0" w:type="dxa"/>
-                    <w:right w:w="0" w:type="dxa"/>
-                  </w:tcMar>
-                  <w:hideMark/>
-                </w:tcPr>
-                <w:p>
-                  <w:pPr>
-                    <w:pStyle w:val="divdocumentright-boxsectioneducationsinglecolumnpaddedline"/>
-                    <w:spacing w:after="80" w:line="276" w:lineRule="auto"/>
-                    <w:ind w:right="300"/>
-                    <w:rPr>
-                      <w:rStyle w:val="divdocumentright-boxdatetablesinglecolumn"/>
-                      <w:rFonts w:ascii="Century Gothic" w:eastAsia="Century Gothic" w:hAnsi="Century Gothic" w:cs="Century Gothic"/>
-                      <w:b/>
-                      <w:bCs/>
-                      <w:color w:val="343434"/>
-                      <w:spacing w:val="4"/>
-                      <w:sz w:val="22"/>
-                      <w:szCs w:val="22"/>
-                    </w:rPr>
-                  </w:pPr>
-                  <w:proofErr w:type="spellStart"/>
-                  <w:r>
-                    <w:rPr>
-                      <w:rStyle w:val="divdocumentdegree"/>
-                      <w:rFonts w:ascii="Century Gothic" w:eastAsia="Century Gothic" w:hAnsi="Century Gothic" w:cs="Century Gothic"/>
-                      <w:b/>
-                      <w:bCs/>
-                      <w:color w:val="343434"/>
-                      <w:spacing w:val="4"/>
-                    </w:rPr>
-                    <w:t>B.</w:t>
-                  </w:r>
-                  <w:r>
-                    <w:rPr>
-                      <w:rStyle w:val="divdocumentdegree"/>
-                      <w:rFonts w:ascii="Century Gothic" w:eastAsia="Century Gothic" w:hAnsi="Century Gothic" w:cs="Century Gothic"/>
-                      <w:b/>
-                      <w:bCs/>
-                      <w:color w:val="343434"/>
-                      <w:spacing w:val="4"/>
-                    </w:rPr>
-                    <w:t>Tech</w:t>
-                  </w:r>
-                  <w:proofErr w:type="spellEnd"/>
-                  <w:r>
-                    <w:rPr>
-                      <w:rStyle w:val="divdocumentdegree"/>
-                      <w:rFonts w:ascii="Century Gothic" w:eastAsia="Century Gothic" w:hAnsi="Century Gothic" w:cs="Century Gothic"/>
-                      <w:b/>
-                      <w:bCs/>
-                      <w:color w:val="343434"/>
-                      <w:spacing w:val="4"/>
-                    </w:rPr>
-                    <w:t>,</w:t>
-                  </w:r>
-                  <w:r>
-                    <w:rPr>
-                      <w:rStyle w:val="span"/>
-                      <w:rFonts w:ascii="Century Gothic" w:eastAsia="Century Gothic" w:hAnsi="Century Gothic" w:cs="Century Gothic"/>
-                      <w:b/>
-                      <w:bCs/>
-                      <w:color w:val="343434"/>
-                      <w:spacing w:val="4"/>
-                      <w:sz w:val="22"/>
-                      <w:szCs w:val="22"/>
-                    </w:rPr>
-                    <w:t xml:space="preserve"> </w:t>
-                  </w:r>
-                  <w:r>
-                    <w:rPr>
-                      <w:rStyle w:val="divdocumentprogramline"/>
-                      <w:rFonts w:ascii="Century Gothic" w:eastAsia="Century Gothic" w:hAnsi="Century Gothic" w:cs="Century Gothic"/>
-                      <w:b/>
-                      <w:bCs/>
-                      <w:color w:val="343434"/>
-                      <w:spacing w:val="4"/>
-                    </w:rPr>
-                    <w:t>Information Technology</w:t>
-                  </w:r>
-                  <w:r>
-                    <w:rPr>
-                      <w:rStyle w:val="divdocumentright-boxdatetablesinglecolumn"/>
-                      <w:rFonts w:ascii="Century Gothic" w:eastAsia="Century Gothic" w:hAnsi="Century Gothic" w:cs="Century Gothic"/>
-                      <w:b/>
-                      <w:bCs/>
-                      <w:color w:val="343434"/>
-                      <w:spacing w:val="4"/>
-                      <w:sz w:val="22"/>
-                      <w:szCs w:val="22"/>
-                    </w:rPr>
-                    <w:t xml:space="preserve"> </w:t>
-                  </w:r>
-                </w:p>
-                <w:p>
-                  <w:pPr>
-                    <w:pStyle w:val="divdocumentright-boxsectioneducationsinglecolumnpaddedline"/>
-                    <w:spacing w:line="276" w:lineRule="auto"/>
-                    <w:ind w:right="300"/>
-                    <w:rPr>
-                      <w:rStyle w:val="divdocumentright-boxdatetablesinglecolumn"/>
-                      <w:rFonts w:ascii="Century Gothic" w:eastAsia="Century Gothic" w:hAnsi="Century Gothic" w:cs="Century Gothic"/>
-                      <w:i/>
-                      <w:iCs/>
-                      <w:color w:val="343434"/>
-                      <w:spacing w:val="4"/>
-                      <w:sz w:val="22"/>
-                      <w:szCs w:val="22"/>
-                    </w:rPr>
-                  </w:pPr>
-                  <w:r>
-                    <w:rPr>
-                      <w:rStyle w:val="span"/>
-                      <w:rFonts w:ascii="Century Gothic" w:eastAsia="Century Gothic" w:hAnsi="Century Gothic" w:cs="Century Gothic"/>
-                      <w:i/>
-                      <w:iCs/>
-                      <w:color w:val="343434"/>
-                      <w:spacing w:val="4"/>
-                      <w:sz w:val="22"/>
-                      <w:szCs w:val="22"/>
-                    </w:rPr>
-                    <w:t>KLN College of Information Technology</w:t>
-                  </w:r>
-                  <w:r>
-                    <w:rPr>
-                      <w:rStyle w:val="span"/>
-                      <w:rFonts w:ascii="Century Gothic" w:eastAsia="Century Gothic" w:hAnsi="Century Gothic" w:cs="Century Gothic"/>
-                      <w:i/>
-                      <w:iCs/>
-                      <w:color w:val="343434"/>
-                      <w:spacing w:val="4"/>
-                      <w:sz w:val="22"/>
-                      <w:szCs w:val="22"/>
-                    </w:rPr>
-                    <w:t>.</w:t>
-                  </w:r>
-                </w:p>
-              </w:tc>
-            </w:tr>
-          </w:tbl>
-          <w:p>
-            <w:pPr>
-              <w:spacing w:line="276" w:lineRule="auto"/>
-              <w:rPr>
-                <w:rStyle w:val="divdocumentright-box"/>
-                <w:rFonts w:ascii="Century Gothic" w:eastAsia="Century Gothic" w:hAnsi="Century Gothic" w:cs="Century Gothic"/>
+              <w:rPr>
+                <w:rFonts w:eastAsia="Century Gothic"/>
               </w:rPr>
             </w:pPr>
           </w:p>
@@ -2798,7 +3421,6 @@
           <w:color w:val="FFFFFF"/>
           <w:sz w:val="2"/>
         </w:rPr>
-        <w:lastRenderedPageBreak/>
         <w:t>.</w:t>
       </w:r>
     </w:p>
@@ -2811,6 +3433,44 @@
 </w:document>
 </file>
 
+<file path=word/endnotes.xml><?xml version="1.0" encoding="utf-8"?>
+<w:endnotes xmlns:wpc="http://schemas.microsoft.com/office/word/2010/wordprocessingCanvas" xmlns:cx="http://schemas.microsoft.com/office/drawing/2014/chartex" xmlns:cx1="http://schemas.microsoft.com/office/drawing/2015/9/8/chartex" xmlns:cx2="http://schemas.microsoft.com/office/drawing/2015/10/21/chartex" xmlns:cx3="http://schemas.microsoft.com/office/drawing/2016/5/9/chartex" xmlns:cx4="http://schemas.microsoft.com/office/drawing/2016/5/10/chartex" xmlns:cx5="http://schemas.microsoft.com/office/drawing/2016/5/11/chartex" xmlns:cx6="http://schemas.microsoft.com/office/drawing/2016/5/12/chartex" xmlns:cx7="http://schemas.microsoft.com/office/drawing/2016/5/13/chartex" xmlns:cx8="http://schemas.microsoft.com/office/drawing/2016/5/14/chartex" xmlns:mc="http://schemas.openxmlformats.org/markup-compatibility/2006" xmlns:aink="http://schemas.microsoft.com/office/drawing/2016/ink" xmlns:am3d="http://schemas.microsoft.com/office/drawing/2017/model3d" xmlns:o="urn:schemas-microsoft-com:office:office" xmlns:r="http://schemas.openxmlformats.org/officeDocument/2006/relationships" xmlns:m="http://schemas.openxmlformats.org/officeDocument/2006/math" xmlns:v="urn:schemas-microsoft-com:vml" xmlns:wp14="http://schemas.microsoft.com/office/word/2010/wordprocessingDrawing" xmlns:wp="http://schemas.openxmlformats.org/drawingml/2006/wordprocessingDrawing" xmlns:w10="urn:schemas-microsoft-com:office:word" xmlns:w="http://schemas.openxmlformats.org/wordprocessingml/2006/main" xmlns:w14="http://schemas.microsoft.com/office/word/2010/wordml" xmlns:w15="http://schemas.microsoft.com/office/word/2012/wordml" xmlns:w16cex="http://schemas.microsoft.com/office/word/2018/wordml/cex" xmlns:w16cid="http://schemas.microsoft.com/office/word/2016/wordml/cid" xmlns:w16="http://schemas.microsoft.com/office/word/2018/wordml" xmlns:w16sdtdh="http://schemas.microsoft.com/office/word/2020/wordml/sdtdatahash" xmlns:w16se="http://schemas.microsoft.com/office/word/2015/wordml/symex" xmlns:wpg="http://schemas.microsoft.com/office/word/2010/wordprocessingGroup" xmlns:wpi="http://schemas.microsoft.com/office/word/2010/wordprocessingInk" xmlns:wne="http://schemas.microsoft.com/office/word/2006/wordml" xmlns:wps="http://schemas.microsoft.com/office/word/2010/wordprocessingShape" mc:Ignorable="w14 w15 w16se w16cid w16 w16cex w16sdtdh wp14">
+  <w:endnote w:type="separator" w:id="-1">
+    <w:p>
+      <w:r>
+        <w:separator/>
+      </w:r>
+    </w:p>
+  </w:endnote>
+  <w:endnote w:type="continuationSeparator" w:id="0">
+    <w:p>
+      <w:r>
+        <w:continuationSeparator/>
+      </w:r>
+    </w:p>
+  </w:endnote>
+</w:endnotes>
+</file>
+
+<file path=word/footnotes.xml><?xml version="1.0" encoding="utf-8"?>
+<w:footnotes xmlns:wpc="http://schemas.microsoft.com/office/word/2010/wordprocessingCanvas" xmlns:cx="http://schemas.microsoft.com/office/drawing/2014/chartex" xmlns:cx1="http://schemas.microsoft.com/office/drawing/2015/9/8/chartex" xmlns:cx2="http://schemas.microsoft.com/office/drawing/2015/10/21/chartex" xmlns:cx3="http://schemas.microsoft.com/office/drawing/2016/5/9/chartex" xmlns:cx4="http://schemas.microsoft.com/office/drawing/2016/5/10/chartex" xmlns:cx5="http://schemas.microsoft.com/office/drawing/2016/5/11/chartex" xmlns:cx6="http://schemas.microsoft.com/office/drawing/2016/5/12/chartex" xmlns:cx7="http://schemas.microsoft.com/office/drawing/2016/5/13/chartex" xmlns:cx8="http://schemas.microsoft.com/office/drawing/2016/5/14/chartex" xmlns:mc="http://schemas.openxmlformats.org/markup-compatibility/2006" xmlns:aink="http://schemas.microsoft.com/office/drawing/2016/ink" xmlns:am3d="http://schemas.microsoft.com/office/drawing/2017/model3d" xmlns:o="urn:schemas-microsoft-com:office:office" xmlns:r="http://schemas.openxmlformats.org/officeDocument/2006/relationships" xmlns:m="http://schemas.openxmlformats.org/officeDocument/2006/math" xmlns:v="urn:schemas-microsoft-com:vml" xmlns:wp14="http://schemas.microsoft.com/office/word/2010/wordprocessingDrawing" xmlns:wp="http://schemas.openxmlformats.org/drawingml/2006/wordprocessingDrawing" xmlns:w10="urn:schemas-microsoft-com:office:word" xmlns:w="http://schemas.openxmlformats.org/wordprocessingml/2006/main" xmlns:w14="http://schemas.microsoft.com/office/word/2010/wordml" xmlns:w15="http://schemas.microsoft.com/office/word/2012/wordml" xmlns:w16cex="http://schemas.microsoft.com/office/word/2018/wordml/cex" xmlns:w16cid="http://schemas.microsoft.com/office/word/2016/wordml/cid" xmlns:w16="http://schemas.microsoft.com/office/word/2018/wordml" xmlns:w16sdtdh="http://schemas.microsoft.com/office/word/2020/wordml/sdtdatahash" xmlns:w16se="http://schemas.microsoft.com/office/word/2015/wordml/symex" xmlns:wpg="http://schemas.microsoft.com/office/word/2010/wordprocessingGroup" xmlns:wpi="http://schemas.microsoft.com/office/word/2010/wordprocessingInk" xmlns:wne="http://schemas.microsoft.com/office/word/2006/wordml" xmlns:wps="http://schemas.microsoft.com/office/word/2010/wordprocessingShape" mc:Ignorable="w14 w15 w16se w16cid w16 w16cex w16sdtdh wp14">
+  <w:footnote w:type="separator" w:id="-1">
+    <w:p>
+      <w:r>
+        <w:separator/>
+      </w:r>
+    </w:p>
+  </w:footnote>
+  <w:footnote w:type="continuationSeparator" w:id="0">
+    <w:p>
+      <w:r>
+        <w:continuationSeparator/>
+      </w:r>
+    </w:p>
+  </w:footnote>
+</w:footnotes>
+</file>
+
 <file path=word/numbering.xml><?xml version="1.0" encoding="utf-8"?>
 <w:numbering xmlns:wpc="http://schemas.microsoft.com/office/word/2010/wordprocessingCanvas" xmlns:cx="http://schemas.microsoft.com/office/drawing/2014/chartex" xmlns:cx1="http://schemas.microsoft.com/office/drawing/2015/9/8/chartex" xmlns:cx2="http://schemas.microsoft.com/office/drawing/2015/10/21/chartex" xmlns:cx3="http://schemas.microsoft.com/office/drawing/2016/5/9/chartex" xmlns:cx4="http://schemas.microsoft.com/office/drawing/2016/5/10/chartex" xmlns:cx5="http://schemas.microsoft.com/office/drawing/2016/5/11/chartex" xmlns:cx6="http://schemas.microsoft.com/office/drawing/2016/5/12/chartex" xmlns:cx7="http://schemas.microsoft.com/office/drawing/2016/5/13/chartex" xmlns:cx8="http://schemas.microsoft.com/office/drawing/2016/5/14/chartex" xmlns:mc="http://schemas.openxmlformats.org/markup-compatibility/2006" xmlns:aink="http://schemas.microsoft.com/office/drawing/2016/ink" xmlns:am3d="http://schemas.microsoft.com/office/drawing/2017/model3d" xmlns:o="urn:schemas-microsoft-com:office:office" xmlns:r="http://schemas.openxmlformats.org/officeDocument/2006/relationships" xmlns:m="http://schemas.openxmlformats.org/officeDocument/2006/math" xmlns:v="urn:schemas-microsoft-com:vml" xmlns:wp14="http://schemas.microsoft.com/office/word/2010/wordprocessingDrawing" xmlns:wp="http://schemas.openxmlformats.org/drawingml/2006/wordprocessingDrawing" xmlns:w10="urn:schemas-microsoft-com:office:word" xmlns:w="http://schemas.openxmlformats.org/wordprocessingml/2006/main" xmlns:w14="http://schemas.microsoft.com/office/word/2010/wordml" xmlns:w15="http://schemas.microsoft.com/office/word/2012/wordml" xmlns:w16cex="http://schemas.microsoft.com/office/word/2018/wordml/cex" xmlns:w16cid="http://schemas.microsoft.com/office/word/2016/wordml/cid" xmlns:w16="http://schemas.microsoft.com/office/word/2018/wordml" xmlns:w16sdtdh="http://schemas.microsoft.com/office/word/2020/wordml/sdtdatahash" xmlns:w16se="http://schemas.microsoft.com/office/word/2015/wordml/symex" xmlns:wpg="http://schemas.microsoft.com/office/word/2010/wordprocessingGroup" xmlns:wpi="http://schemas.microsoft.com/office/word/2010/wordprocessingInk" xmlns:wne="http://schemas.microsoft.com/office/word/2006/wordml" xmlns:wps="http://schemas.microsoft.com/office/word/2010/wordprocessingShape" mc:Ignorable="w14 w15 w16se w16cid w16 w16cex w16sdtdh wp14">
   <w:abstractNum w:abstractNumId="0" w15:restartNumberingAfterBreak="0">
@@ -3227,8 +3887,8 @@
   <w:abstractNum w:abstractNumId="3" w15:restartNumberingAfterBreak="0">
     <w:nsid w:val="00000004"/>
     <w:multiLevelType w:val="hybridMultilevel"/>
-    <w:tmpl w:val="65C48C02"/>
-    <w:lvl w:ilvl="0" w:tplc="AA0E8B30">
+    <w:tmpl w:val="6576E092"/>
+    <w:lvl w:ilvl="0" w:tplc="C1F4625E">
       <w:start w:val="1"/>
       <w:numFmt w:val="bullet"/>
       <w:lvlText w:val=""/>
@@ -3366,8 +4026,8 @@
   <w:abstractNum w:abstractNumId="4" w15:restartNumberingAfterBreak="0">
     <w:nsid w:val="00000005"/>
     <w:multiLevelType w:val="hybridMultilevel"/>
-    <w:tmpl w:val="FD80CE2C"/>
-    <w:lvl w:ilvl="0" w:tplc="071C311A">
+    <w:tmpl w:val="D542FFD4"/>
+    <w:lvl w:ilvl="0" w:tplc="340C2034">
       <w:start w:val="1"/>
       <w:numFmt w:val="bullet"/>
       <w:lvlText w:val=""/>
@@ -4184,6 +4844,349 @@
       </w:pPr>
       <w:rPr>
         <w:rFonts w:ascii="Wingdings" w:hAnsi="Wingdings"/>
+      </w:rPr>
+    </w:lvl>
+  </w:abstractNum>
+  <w:abstractNum w:abstractNumId="10" w15:restartNumberingAfterBreak="0">
+    <w:nsid w:val="09FF3904"/>
+    <w:multiLevelType w:val="hybridMultilevel"/>
+    <w:tmpl w:val="1284A876"/>
+    <w:lvl w:ilvl="0" w:tplc="40090001">
+      <w:start w:val="1"/>
+      <w:numFmt w:val="bullet"/>
+      <w:lvlText w:val=""/>
+      <w:lvlJc w:val="left"/>
+      <w:pPr>
+        <w:ind w:left="927" w:hanging="360"/>
+      </w:pPr>
+      <w:rPr>
+        <w:rFonts w:ascii="Symbol" w:hAnsi="Symbol" w:hint="default"/>
+      </w:rPr>
+    </w:lvl>
+    <w:lvl w:ilvl="1" w:tplc="40090003" w:tentative="1">
+      <w:start w:val="1"/>
+      <w:numFmt w:val="bullet"/>
+      <w:lvlText w:val="o"/>
+      <w:lvlJc w:val="left"/>
+      <w:pPr>
+        <w:ind w:left="1647" w:hanging="360"/>
+      </w:pPr>
+      <w:rPr>
+        <w:rFonts w:ascii="Courier New" w:hAnsi="Courier New" w:cs="Courier New" w:hint="default"/>
+      </w:rPr>
+    </w:lvl>
+    <w:lvl w:ilvl="2" w:tplc="40090005" w:tentative="1">
+      <w:start w:val="1"/>
+      <w:numFmt w:val="bullet"/>
+      <w:lvlText w:val=""/>
+      <w:lvlJc w:val="left"/>
+      <w:pPr>
+        <w:ind w:left="2367" w:hanging="360"/>
+      </w:pPr>
+      <w:rPr>
+        <w:rFonts w:ascii="Wingdings" w:hAnsi="Wingdings" w:hint="default"/>
+      </w:rPr>
+    </w:lvl>
+    <w:lvl w:ilvl="3" w:tplc="40090001" w:tentative="1">
+      <w:start w:val="1"/>
+      <w:numFmt w:val="bullet"/>
+      <w:lvlText w:val=""/>
+      <w:lvlJc w:val="left"/>
+      <w:pPr>
+        <w:ind w:left="3087" w:hanging="360"/>
+      </w:pPr>
+      <w:rPr>
+        <w:rFonts w:ascii="Symbol" w:hAnsi="Symbol" w:hint="default"/>
+      </w:rPr>
+    </w:lvl>
+    <w:lvl w:ilvl="4" w:tplc="40090003" w:tentative="1">
+      <w:start w:val="1"/>
+      <w:numFmt w:val="bullet"/>
+      <w:lvlText w:val="o"/>
+      <w:lvlJc w:val="left"/>
+      <w:pPr>
+        <w:ind w:left="3807" w:hanging="360"/>
+      </w:pPr>
+      <w:rPr>
+        <w:rFonts w:ascii="Courier New" w:hAnsi="Courier New" w:cs="Courier New" w:hint="default"/>
+      </w:rPr>
+    </w:lvl>
+    <w:lvl w:ilvl="5" w:tplc="40090005" w:tentative="1">
+      <w:start w:val="1"/>
+      <w:numFmt w:val="bullet"/>
+      <w:lvlText w:val=""/>
+      <w:lvlJc w:val="left"/>
+      <w:pPr>
+        <w:ind w:left="4527" w:hanging="360"/>
+      </w:pPr>
+      <w:rPr>
+        <w:rFonts w:ascii="Wingdings" w:hAnsi="Wingdings" w:hint="default"/>
+      </w:rPr>
+    </w:lvl>
+    <w:lvl w:ilvl="6" w:tplc="40090001" w:tentative="1">
+      <w:start w:val="1"/>
+      <w:numFmt w:val="bullet"/>
+      <w:lvlText w:val=""/>
+      <w:lvlJc w:val="left"/>
+      <w:pPr>
+        <w:ind w:left="5247" w:hanging="360"/>
+      </w:pPr>
+      <w:rPr>
+        <w:rFonts w:ascii="Symbol" w:hAnsi="Symbol" w:hint="default"/>
+      </w:rPr>
+    </w:lvl>
+    <w:lvl w:ilvl="7" w:tplc="40090003" w:tentative="1">
+      <w:start w:val="1"/>
+      <w:numFmt w:val="bullet"/>
+      <w:lvlText w:val="o"/>
+      <w:lvlJc w:val="left"/>
+      <w:pPr>
+        <w:ind w:left="5967" w:hanging="360"/>
+      </w:pPr>
+      <w:rPr>
+        <w:rFonts w:ascii="Courier New" w:hAnsi="Courier New" w:cs="Courier New" w:hint="default"/>
+      </w:rPr>
+    </w:lvl>
+    <w:lvl w:ilvl="8" w:tplc="40090005" w:tentative="1">
+      <w:start w:val="1"/>
+      <w:numFmt w:val="bullet"/>
+      <w:lvlText w:val=""/>
+      <w:lvlJc w:val="left"/>
+      <w:pPr>
+        <w:ind w:left="6687" w:hanging="360"/>
+      </w:pPr>
+      <w:rPr>
+        <w:rFonts w:ascii="Wingdings" w:hAnsi="Wingdings" w:hint="default"/>
+      </w:rPr>
+    </w:lvl>
+  </w:abstractNum>
+  <w:abstractNum w:abstractNumId="11" w15:restartNumberingAfterBreak="0">
+    <w:nsid w:val="25600E40"/>
+    <w:multiLevelType w:val="hybridMultilevel"/>
+    <w:tmpl w:val="82A8F1CA"/>
+    <w:lvl w:ilvl="0" w:tplc="8444ACBC">
+      <w:start w:val="1"/>
+      <w:numFmt w:val="bullet"/>
+      <w:lvlText w:val=""/>
+      <w:lvlJc w:val="left"/>
+      <w:pPr>
+        <w:ind w:left="839" w:hanging="360"/>
+      </w:pPr>
+      <w:rPr>
+        <w:rFonts w:ascii="Symbol" w:hAnsi="Symbol" w:hint="default"/>
+        <w:sz w:val="20"/>
+        <w:szCs w:val="20"/>
+      </w:rPr>
+    </w:lvl>
+    <w:lvl w:ilvl="1" w:tplc="40090003" w:tentative="1">
+      <w:start w:val="1"/>
+      <w:numFmt w:val="bullet"/>
+      <w:lvlText w:val="o"/>
+      <w:lvlJc w:val="left"/>
+      <w:pPr>
+        <w:ind w:left="1559" w:hanging="360"/>
+      </w:pPr>
+      <w:rPr>
+        <w:rFonts w:ascii="Courier New" w:hAnsi="Courier New" w:cs="Courier New" w:hint="default"/>
+      </w:rPr>
+    </w:lvl>
+    <w:lvl w:ilvl="2" w:tplc="40090005" w:tentative="1">
+      <w:start w:val="1"/>
+      <w:numFmt w:val="bullet"/>
+      <w:lvlText w:val=""/>
+      <w:lvlJc w:val="left"/>
+      <w:pPr>
+        <w:ind w:left="2279" w:hanging="360"/>
+      </w:pPr>
+      <w:rPr>
+        <w:rFonts w:ascii="Wingdings" w:hAnsi="Wingdings" w:hint="default"/>
+      </w:rPr>
+    </w:lvl>
+    <w:lvl w:ilvl="3" w:tplc="40090001" w:tentative="1">
+      <w:start w:val="1"/>
+      <w:numFmt w:val="bullet"/>
+      <w:lvlText w:val=""/>
+      <w:lvlJc w:val="left"/>
+      <w:pPr>
+        <w:ind w:left="2999" w:hanging="360"/>
+      </w:pPr>
+      <w:rPr>
+        <w:rFonts w:ascii="Symbol" w:hAnsi="Symbol" w:hint="default"/>
+      </w:rPr>
+    </w:lvl>
+    <w:lvl w:ilvl="4" w:tplc="40090003" w:tentative="1">
+      <w:start w:val="1"/>
+      <w:numFmt w:val="bullet"/>
+      <w:lvlText w:val="o"/>
+      <w:lvlJc w:val="left"/>
+      <w:pPr>
+        <w:ind w:left="3719" w:hanging="360"/>
+      </w:pPr>
+      <w:rPr>
+        <w:rFonts w:ascii="Courier New" w:hAnsi="Courier New" w:cs="Courier New" w:hint="default"/>
+      </w:rPr>
+    </w:lvl>
+    <w:lvl w:ilvl="5" w:tplc="40090005" w:tentative="1">
+      <w:start w:val="1"/>
+      <w:numFmt w:val="bullet"/>
+      <w:lvlText w:val=""/>
+      <w:lvlJc w:val="left"/>
+      <w:pPr>
+        <w:ind w:left="4439" w:hanging="360"/>
+      </w:pPr>
+      <w:rPr>
+        <w:rFonts w:ascii="Wingdings" w:hAnsi="Wingdings" w:hint="default"/>
+      </w:rPr>
+    </w:lvl>
+    <w:lvl w:ilvl="6" w:tplc="40090001" w:tentative="1">
+      <w:start w:val="1"/>
+      <w:numFmt w:val="bullet"/>
+      <w:lvlText w:val=""/>
+      <w:lvlJc w:val="left"/>
+      <w:pPr>
+        <w:ind w:left="5159" w:hanging="360"/>
+      </w:pPr>
+      <w:rPr>
+        <w:rFonts w:ascii="Symbol" w:hAnsi="Symbol" w:hint="default"/>
+      </w:rPr>
+    </w:lvl>
+    <w:lvl w:ilvl="7" w:tplc="40090003" w:tentative="1">
+      <w:start w:val="1"/>
+      <w:numFmt w:val="bullet"/>
+      <w:lvlText w:val="o"/>
+      <w:lvlJc w:val="left"/>
+      <w:pPr>
+        <w:ind w:left="5879" w:hanging="360"/>
+      </w:pPr>
+      <w:rPr>
+        <w:rFonts w:ascii="Courier New" w:hAnsi="Courier New" w:cs="Courier New" w:hint="default"/>
+      </w:rPr>
+    </w:lvl>
+    <w:lvl w:ilvl="8" w:tplc="40090005" w:tentative="1">
+      <w:start w:val="1"/>
+      <w:numFmt w:val="bullet"/>
+      <w:lvlText w:val=""/>
+      <w:lvlJc w:val="left"/>
+      <w:pPr>
+        <w:ind w:left="6599" w:hanging="360"/>
+      </w:pPr>
+      <w:rPr>
+        <w:rFonts w:ascii="Wingdings" w:hAnsi="Wingdings" w:hint="default"/>
+      </w:rPr>
+    </w:lvl>
+  </w:abstractNum>
+  <w:abstractNum w:abstractNumId="12" w15:restartNumberingAfterBreak="0">
+    <w:nsid w:val="35C62ED4"/>
+    <w:multiLevelType w:val="hybridMultilevel"/>
+    <w:tmpl w:val="48A2C54A"/>
+    <w:lvl w:ilvl="0" w:tplc="5EB25B10">
+      <w:start w:val="1"/>
+      <w:numFmt w:val="bullet"/>
+      <w:lvlText w:val=""/>
+      <w:lvlJc w:val="left"/>
+      <w:pPr>
+        <w:ind w:left="720" w:hanging="360"/>
+      </w:pPr>
+      <w:rPr>
+        <w:rFonts w:ascii="Symbol" w:hAnsi="Symbol" w:hint="default"/>
+        <w:sz w:val="20"/>
+        <w:szCs w:val="20"/>
+      </w:rPr>
+    </w:lvl>
+    <w:lvl w:ilvl="1" w:tplc="40090003" w:tentative="1">
+      <w:start w:val="1"/>
+      <w:numFmt w:val="bullet"/>
+      <w:lvlText w:val="o"/>
+      <w:lvlJc w:val="left"/>
+      <w:pPr>
+        <w:ind w:left="1440" w:hanging="360"/>
+      </w:pPr>
+      <w:rPr>
+        <w:rFonts w:ascii="Courier New" w:hAnsi="Courier New" w:cs="Courier New" w:hint="default"/>
+      </w:rPr>
+    </w:lvl>
+    <w:lvl w:ilvl="2" w:tplc="40090005" w:tentative="1">
+      <w:start w:val="1"/>
+      <w:numFmt w:val="bullet"/>
+      <w:lvlText w:val=""/>
+      <w:lvlJc w:val="left"/>
+      <w:pPr>
+        <w:ind w:left="2160" w:hanging="360"/>
+      </w:pPr>
+      <w:rPr>
+        <w:rFonts w:ascii="Wingdings" w:hAnsi="Wingdings" w:hint="default"/>
+      </w:rPr>
+    </w:lvl>
+    <w:lvl w:ilvl="3" w:tplc="40090001" w:tentative="1">
+      <w:start w:val="1"/>
+      <w:numFmt w:val="bullet"/>
+      <w:lvlText w:val=""/>
+      <w:lvlJc w:val="left"/>
+      <w:pPr>
+        <w:ind w:left="2880" w:hanging="360"/>
+      </w:pPr>
+      <w:rPr>
+        <w:rFonts w:ascii="Symbol" w:hAnsi="Symbol" w:hint="default"/>
+      </w:rPr>
+    </w:lvl>
+    <w:lvl w:ilvl="4" w:tplc="40090003" w:tentative="1">
+      <w:start w:val="1"/>
+      <w:numFmt w:val="bullet"/>
+      <w:lvlText w:val="o"/>
+      <w:lvlJc w:val="left"/>
+      <w:pPr>
+        <w:ind w:left="3600" w:hanging="360"/>
+      </w:pPr>
+      <w:rPr>
+        <w:rFonts w:ascii="Courier New" w:hAnsi="Courier New" w:cs="Courier New" w:hint="default"/>
+      </w:rPr>
+    </w:lvl>
+    <w:lvl w:ilvl="5" w:tplc="40090005" w:tentative="1">
+      <w:start w:val="1"/>
+      <w:numFmt w:val="bullet"/>
+      <w:lvlText w:val=""/>
+      <w:lvlJc w:val="left"/>
+      <w:pPr>
+        <w:ind w:left="4320" w:hanging="360"/>
+      </w:pPr>
+      <w:rPr>
+        <w:rFonts w:ascii="Wingdings" w:hAnsi="Wingdings" w:hint="default"/>
+      </w:rPr>
+    </w:lvl>
+    <w:lvl w:ilvl="6" w:tplc="40090001" w:tentative="1">
+      <w:start w:val="1"/>
+      <w:numFmt w:val="bullet"/>
+      <w:lvlText w:val=""/>
+      <w:lvlJc w:val="left"/>
+      <w:pPr>
+        <w:ind w:left="5040" w:hanging="360"/>
+      </w:pPr>
+      <w:rPr>
+        <w:rFonts w:ascii="Symbol" w:hAnsi="Symbol" w:hint="default"/>
+      </w:rPr>
+    </w:lvl>
+    <w:lvl w:ilvl="7" w:tplc="40090003" w:tentative="1">
+      <w:start w:val="1"/>
+      <w:numFmt w:val="bullet"/>
+      <w:lvlText w:val="o"/>
+      <w:lvlJc w:val="left"/>
+      <w:pPr>
+        <w:ind w:left="5760" w:hanging="360"/>
+      </w:pPr>
+      <w:rPr>
+        <w:rFonts w:ascii="Courier New" w:hAnsi="Courier New" w:cs="Courier New" w:hint="default"/>
+      </w:rPr>
+    </w:lvl>
+    <w:lvl w:ilvl="8" w:tplc="40090005" w:tentative="1">
+      <w:start w:val="1"/>
+      <w:numFmt w:val="bullet"/>
+      <w:lvlText w:val=""/>
+      <w:lvlJc w:val="left"/>
+      <w:pPr>
+        <w:ind w:left="6480" w:hanging="360"/>
+      </w:pPr>
+      <w:rPr>
+        <w:rFonts w:ascii="Wingdings" w:hAnsi="Wingdings" w:hint="default"/>
       </w:rPr>
     </w:lvl>
   </w:abstractNum>
@@ -4216,6 +5219,15 @@
   </w:num>
   <w:num w:numId="10">
     <w:abstractNumId w:val="9"/>
+  </w:num>
+  <w:num w:numId="11">
+    <w:abstractNumId w:val="11"/>
+  </w:num>
+  <w:num w:numId="12">
+    <w:abstractNumId w:val="10"/>
+  </w:num>
+  <w:num w:numId="13">
+    <w:abstractNumId w:val="12"/>
   </w:num>
 </w:numbering>
 </file>
@@ -4728,7 +5740,6 @@
   <w:style w:type="character" w:default="1" w:styleId="DefaultParagraphFont">
     <w:name w:val="Default Paragraph Font"/>
     <w:uiPriority w:val="1"/>
-    <w:semiHidden/>
     <w:unhideWhenUsed/>
   </w:style>
   <w:style w:type="table" w:default="1" w:styleId="TableNormal">
@@ -5365,4 +6376,16 @@
     </a:ext>
   </a:extLst>
 </a:theme>
+</file>
+
+<file path=customXml/item1.xml><?xml version="1.0" encoding="utf-8"?>
+<b:Sources xmlns:b="http://schemas.openxmlformats.org/officeDocument/2006/bibliography" xmlns="http://schemas.openxmlformats.org/officeDocument/2006/bibliography" SelectedStyle="\APASixthEditionOfficeOnline.xsl" StyleName="APA" Version="6"/>
+</file>
+
+<file path=customXml/itemProps1.xml><?xml version="1.0" encoding="utf-8"?>
+<ds:datastoreItem xmlns:ds="http://schemas.openxmlformats.org/officeDocument/2006/customXml" ds:itemID="{EB5AD416-5E3E-4E56-AFE1-889B0C61B4C5}">
+  <ds:schemaRefs>
+    <ds:schemaRef ds:uri="http://schemas.openxmlformats.org/officeDocument/2006/bibliography"/>
+  </ds:schemaRefs>
+</ds:datastoreItem>
 </file>
</xml_diff>

<commit_message>
Updated as a fully Java/Selenium profile.
</commit_message>
<xml_diff>
--- a/Kamatchi_Profile.docx
+++ b/Kamatchi_Profile.docx
@@ -38,7 +38,7 @@
       </w:tblGrid>
       <w:tr>
         <w:trPr>
-          <w:trHeight w:val="1006"/>
+          <w:trHeight w:val="1144"/>
         </w:trPr>
         <w:tc>
           <w:tcPr>
@@ -74,21 +74,12 @@
             </w:pPr>
             <w:bookmarkStart w:id="0" w:name="_x8fm1uorkbaw" w:colFirst="0" w:colLast="0"/>
             <w:bookmarkEnd w:id="0"/>
-            <w:proofErr w:type="spellStart"/>
             <w:r>
               <w:rPr>
                 <w:sz w:val="52"/>
                 <w:szCs w:val="52"/>
               </w:rPr>
-              <w:t>Muthukamatchi</w:t>
-            </w:r>
-            <w:proofErr w:type="spellEnd"/>
-            <w:r>
-              <w:rPr>
-                <w:sz w:val="52"/>
-                <w:szCs w:val="52"/>
-              </w:rPr>
-              <w:t xml:space="preserve"> M</w:t>
+              <w:t>Muthukamatchi M</w:t>
             </w:r>
           </w:p>
           <w:p>
@@ -490,7 +481,7 @@
       </w:tr>
       <w:tr>
         <w:trPr>
-          <w:trHeight w:val="841"/>
+          <w:trHeight w:val="979"/>
         </w:trPr>
         <w:tc>
           <w:tcPr>
@@ -543,7 +534,7 @@
       </w:tr>
       <w:tr>
         <w:trPr>
-          <w:trHeight w:val="9918"/>
+          <w:trHeight w:val="11461"/>
         </w:trPr>
         <w:tc>
           <w:tcPr>
@@ -650,13 +641,8 @@
                 <w:between w:val="nil"/>
               </w:pBdr>
             </w:pPr>
-            <w:proofErr w:type="spellStart"/>
-            <w:r>
-              <w:t>Opsec</w:t>
-            </w:r>
-            <w:proofErr w:type="spellEnd"/>
-            <w:r>
-              <w:t xml:space="preserve"> Security (</w:t>
+            <w:r>
+              <w:t>Opsec Security (</w:t>
             </w:r>
             <w:hyperlink r:id="rId14" w:history="1">
               <w:r>
@@ -826,15 +812,7 @@
               </w:pBdr>
             </w:pPr>
             <w:r>
-              <w:t xml:space="preserve">The </w:t>
-            </w:r>
-            <w:proofErr w:type="spellStart"/>
-            <w:r>
-              <w:t>Travellers</w:t>
-            </w:r>
-            <w:proofErr w:type="spellEnd"/>
-            <w:r>
-              <w:t xml:space="preserve"> Companies, Inc (</w:t>
+              <w:t>The Travellers Companies, Inc (</w:t>
             </w:r>
             <w:hyperlink r:id="rId15" w:history="1">
               <w:r>
@@ -864,7 +842,13 @@
               </w:pBdr>
             </w:pPr>
             <w:r>
-              <w:t>Technologies include UFT, VB Script, Chai, Mocha, HP ALM, Soap</w:t>
+              <w:t xml:space="preserve">Technologies include </w:t>
+            </w:r>
+            <w:r>
+              <w:t>Java, Selenium</w:t>
+            </w:r>
+            <w:r>
+              <w:t>, Chai, Mocha, HP ALM, Soap</w:t>
             </w:r>
           </w:p>
           <w:p>
@@ -883,15 +867,10 @@
               </w:pBdr>
             </w:pPr>
             <w:r>
-              <w:t>UFT automation using an in-house framework (</w:t>
-            </w:r>
-            <w:proofErr w:type="spellStart"/>
-            <w:r>
-              <w:t>Travtest</w:t>
-            </w:r>
-            <w:proofErr w:type="spellEnd"/>
-            <w:r>
-              <w:t xml:space="preserve">). </w:t>
+              <w:t>A</w:t>
+            </w:r>
+            <w:r>
+              <w:t xml:space="preserve">utomation using an in-house framework (Travtest). </w:t>
             </w:r>
           </w:p>
           <w:p>
@@ -970,13 +949,8 @@
                 <w:szCs w:val="24"/>
               </w:rPr>
             </w:pPr>
-            <w:proofErr w:type="spellStart"/>
-            <w:r>
-              <w:t>OrchestrateHR</w:t>
-            </w:r>
-            <w:proofErr w:type="spellEnd"/>
-            <w:r>
-              <w:t xml:space="preserve"> Solutions Private Limited, </w:t>
+            <w:r>
+              <w:t xml:space="preserve">OrchestrateHR Solutions Private Limited, </w:t>
             </w:r>
             <w:r>
               <w:rPr>
@@ -1023,7 +997,19 @@
               </w:pBdr>
             </w:pPr>
             <w:r>
-              <w:t xml:space="preserve">Technologies include ASP.Net, VB Script, SQL, Telerik Grid, Telerik Report Designer. </w:t>
+              <w:t xml:space="preserve">Technologies include </w:t>
+            </w:r>
+            <w:r>
+              <w:t xml:space="preserve">Java, Spring Boot, </w:t>
+            </w:r>
+            <w:r>
+              <w:t xml:space="preserve">Selenium, </w:t>
+            </w:r>
+            <w:r>
+              <w:t>HTML, CSS, Javascript</w:t>
+            </w:r>
+            <w:r>
+              <w:t xml:space="preserve">. </w:t>
             </w:r>
           </w:p>
           <w:p>
@@ -1046,13 +1032,34 @@
               </w:rPr>
             </w:pPr>
             <w:r>
-              <w:t>Designed various forms and web</w:t>
+              <w:t>Designed various forms</w:t>
+            </w:r>
+            <w:r>
+              <w:t xml:space="preserve">, </w:t>
+            </w:r>
+            <w:r>
+              <w:t>APIs,</w:t>
+            </w:r>
+            <w:r>
+              <w:t xml:space="preserve"> and web</w:t>
             </w:r>
             <w:r>
               <w:t xml:space="preserve"> </w:t>
             </w:r>
             <w:r>
-              <w:t>pages.</w:t>
+              <w:t>pages</w:t>
+            </w:r>
+            <w:r>
+              <w:t xml:space="preserve">, including </w:t>
+            </w:r>
+            <w:r>
+              <w:t xml:space="preserve">basic </w:t>
+            </w:r>
+            <w:r>
+              <w:t>UI test automations</w:t>
+            </w:r>
+            <w:r>
+              <w:t>.</w:t>
             </w:r>
             <w:bookmarkStart w:id="6" w:name="_yk8luflkpwij" w:colFirst="0" w:colLast="0"/>
             <w:bookmarkStart w:id="7" w:name="_czfiadnsgnzp" w:colFirst="0" w:colLast="0"/>
@@ -1116,21 +1123,7 @@
               </w:rPr>
             </w:pPr>
             <w:r>
-              <w:t>Selenium, Java, TestNG, Chai, Mocha,</w:t>
-            </w:r>
-            <w:r>
-              <w:t xml:space="preserve"> Cucumber,</w:t>
-            </w:r>
-            <w:r>
-              <w:t xml:space="preserve"> Jira, TestRail, HP ALM, Rally, Git, Jenkins, HTML, CSS, </w:t>
-            </w:r>
-            <w:proofErr w:type="spellStart"/>
-            <w:r>
-              <w:t>Javascript</w:t>
-            </w:r>
-            <w:proofErr w:type="spellEnd"/>
-            <w:r>
-              <w:t>, MySQL, MongoDB</w:t>
+              <w:t>Selenium, Java, TestNG, Jira, TestRail, Git, Jenkins, HTML, CSS, Javascript, MySQL, MongoDB</w:t>
             </w:r>
             <w:r>
               <w:t>, Elasticsearch</w:t>
@@ -1188,15 +1181,7 @@
               </w:pBdr>
             </w:pPr>
             <w:r>
-              <w:t xml:space="preserve">Currently, on a Java Development track in </w:t>
-            </w:r>
-            <w:proofErr w:type="spellStart"/>
-            <w:r>
-              <w:t>Jetbrains</w:t>
-            </w:r>
-            <w:proofErr w:type="spellEnd"/>
-            <w:r>
-              <w:t xml:space="preserve"> Academy (</w:t>
+              <w:t>Currently, on a Java Development track in Jetbrains Academy (</w:t>
             </w:r>
             <w:hyperlink r:id="rId16" w:history="1">
               <w:r>
@@ -1405,39 +1390,7 @@
                 <w:b w:val="0"/>
                 <w:bCs/>
               </w:rPr>
-              <w:t xml:space="preserve">K.L.N. College of Information Technology, </w:t>
-            </w:r>
-            <w:proofErr w:type="spellStart"/>
-            <w:r>
-              <w:rPr>
-                <w:b w:val="0"/>
-                <w:bCs/>
-              </w:rPr>
-              <w:t>Pottapalayam</w:t>
-            </w:r>
-            <w:proofErr w:type="spellEnd"/>
-            <w:r>
-              <w:rPr>
-                <w:b w:val="0"/>
-                <w:bCs/>
-              </w:rPr>
-              <w:t xml:space="preserve">, </w:t>
-            </w:r>
-            <w:proofErr w:type="spellStart"/>
-            <w:r>
-              <w:rPr>
-                <w:b w:val="0"/>
-                <w:bCs/>
-              </w:rPr>
-              <w:t>Sivagangai</w:t>
-            </w:r>
-            <w:proofErr w:type="spellEnd"/>
-            <w:r>
-              <w:rPr>
-                <w:b w:val="0"/>
-                <w:bCs/>
-              </w:rPr>
-              <w:t xml:space="preserve"> Dist</w:t>
+              <w:t>K.L.N. College of Information Technology, Pottapalayam, Sivagangai Dist</w:t>
             </w:r>
             <w:r>
               <w:rPr>
@@ -1560,7 +1513,7 @@
     <w:p/>
     <w:sectPr>
       <w:pgSz w:w="12240" w:h="15840"/>
-      <w:pgMar w:top="426" w:right="863" w:bottom="863" w:left="863" w:header="0" w:footer="720" w:gutter="0"/>
+      <w:pgMar w:top="284" w:right="863" w:bottom="426" w:left="863" w:header="0" w:footer="720" w:gutter="0"/>
       <w:pgNumType w:start="1"/>
       <w:cols w:space="720"/>
     </w:sectPr>

</xml_diff>